<commit_message>
Memoria y abstract definitivos 15/11/2018 21:15
</commit_message>
<xml_diff>
--- a/Titulo y abstract.docx
+++ b/Titulo y abstract.docx
@@ -1,36 +1,28 @@
 
 <file path=word/document.xml><?xml version="1.0" encoding="utf-8"?>
-<w:document xmlns:wpc="http://schemas.microsoft.com/office/word/2010/wordprocessingCanvas" xmlns:cx="http://schemas.microsoft.com/office/drawing/2014/chartex" xmlns:cx1="http://schemas.microsoft.com/office/drawing/2015/9/8/chartex" xmlns:cx2="http://schemas.microsoft.com/office/drawing/2015/10/21/chartex" xmlns:cx3="http://schemas.microsoft.com/office/drawing/2016/5/9/chartex" xmlns:cx4="http://schemas.microsoft.com/office/drawing/2016/5/10/chartex" xmlns:cx5="http://schemas.microsoft.com/office/drawing/2016/5/11/chartex" xmlns:cx6="http://schemas.microsoft.com/office/drawing/2016/5/12/chartex" xmlns:cx7="http://schemas.microsoft.com/office/drawing/2016/5/13/chartex" xmlns:cx8="http://schemas.microsoft.com/office/drawing/2016/5/14/chartex" xmlns:mc="http://schemas.openxmlformats.org/markup-compatibility/2006" xmlns:o="urn:schemas-microsoft-com:office:office" xmlns:r="http://schemas.openxmlformats.org/officeDocument/2006/relationships" xmlns:m="http://schemas.openxmlformats.org/officeDocument/2006/math" xmlns:v="urn:schemas-microsoft-com:vml" xmlns:wp14="http://schemas.microsoft.com/office/word/2010/wordprocessingDrawing" xmlns:wp="http://schemas.openxmlformats.org/drawingml/2006/wordprocessingDrawing" xmlns:w10="urn:schemas-microsoft-com:office:word" xmlns:w="http://schemas.openxmlformats.org/wordprocessingml/2006/main" xmlns:w14="http://schemas.microsoft.com/office/word/2010/wordml" xmlns:w15="http://schemas.microsoft.com/office/word/2012/wordml" xmlns:w16se="http://schemas.microsoft.com/office/word/2015/wordml/symex" xmlns:wpg="http://schemas.microsoft.com/office/word/2010/wordprocessingGroup" xmlns:wpi="http://schemas.microsoft.com/office/word/2010/wordprocessingInk" xmlns:wne="http://schemas.microsoft.com/office/word/2006/wordml" xmlns:wps="http://schemas.microsoft.com/office/word/2010/wordprocessingShape" mc:Ignorable="w14 w15 w16se wp14">
+<w:document xmlns:wpc="http://schemas.microsoft.com/office/word/2010/wordprocessingCanvas" xmlns:cx="http://schemas.microsoft.com/office/drawing/2014/chartex" xmlns:cx1="http://schemas.microsoft.com/office/drawing/2015/9/8/chartex" xmlns:mc="http://schemas.openxmlformats.org/markup-compatibility/2006" xmlns:o="urn:schemas-microsoft-com:office:office" xmlns:r="http://schemas.openxmlformats.org/officeDocument/2006/relationships" xmlns:m="http://schemas.openxmlformats.org/officeDocument/2006/math" xmlns:v="urn:schemas-microsoft-com:vml" xmlns:wp14="http://schemas.microsoft.com/office/word/2010/wordprocessingDrawing" xmlns:wp="http://schemas.openxmlformats.org/drawingml/2006/wordprocessingDrawing" xmlns:w10="urn:schemas-microsoft-com:office:word" xmlns:w="http://schemas.openxmlformats.org/wordprocessingml/2006/main" xmlns:w14="http://schemas.microsoft.com/office/word/2010/wordml" xmlns:w15="http://schemas.microsoft.com/office/word/2012/wordml" xmlns:w16se="http://schemas.microsoft.com/office/word/2015/wordml/symex" xmlns:wpg="http://schemas.microsoft.com/office/word/2010/wordprocessingGroup" xmlns:wpi="http://schemas.microsoft.com/office/word/2010/wordprocessingInk" xmlns:wne="http://schemas.microsoft.com/office/word/2006/wordml" xmlns:wps="http://schemas.microsoft.com/office/word/2010/wordprocessingShape" mc:Ignorable="w14 w15 w16se wp14">
   <w:body>
     <w:p>
       <w:pPr>
-        <w:pStyle w:val="Prrafodelista"/>
-        <w:numPr>
-          <w:ilvl w:val="0"/>
-          <w:numId w:val="1"/>
-        </w:numPr>
         <w:autoSpaceDE w:val="0"/>
         <w:autoSpaceDN w:val="0"/>
         <w:adjustRightInd w:val="0"/>
         <w:spacing w:after="0" w:line="240" w:lineRule="auto"/>
         <w:rPr>
           <w:rFonts w:asciiTheme="majorHAnsi" w:hAnsiTheme="majorHAnsi" w:cstheme="majorHAnsi"/>
+          <w:b/>
         </w:rPr>
       </w:pPr>
       <w:r>
         <w:rPr>
           <w:rFonts w:asciiTheme="majorHAnsi" w:hAnsiTheme="majorHAnsi" w:cstheme="majorHAnsi"/>
-        </w:rPr>
-        <w:t>Recientes drones -&gt; infinidad de aplicaciones</w:t>
+          <w:b/>
+        </w:rPr>
+        <w:t>CASTELLANO</w:t>
       </w:r>
     </w:p>
     <w:p>
       <w:pPr>
-        <w:pStyle w:val="Prrafodelista"/>
-        <w:numPr>
-          <w:ilvl w:val="0"/>
-          <w:numId w:val="1"/>
-        </w:numPr>
         <w:autoSpaceDE w:val="0"/>
         <w:autoSpaceDN w:val="0"/>
         <w:adjustRightInd w:val="0"/>
@@ -43,43 +35,7 @@
         <w:rPr>
           <w:rFonts w:asciiTheme="majorHAnsi" w:hAnsiTheme="majorHAnsi" w:cstheme="majorHAnsi"/>
         </w:rPr>
-        <w:t>Avance tecnología y necesidades -&gt; necesidad de drones autónomos</w:t>
-      </w:r>
-    </w:p>
-    <w:p>
-      <w:pPr>
-        <w:pStyle w:val="Prrafodelista"/>
-        <w:numPr>
-          <w:ilvl w:val="0"/>
-          <w:numId w:val="1"/>
-        </w:numPr>
-        <w:autoSpaceDE w:val="0"/>
-        <w:autoSpaceDN w:val="0"/>
-        <w:adjustRightInd w:val="0"/>
-        <w:spacing w:after="0" w:line="240" w:lineRule="auto"/>
-        <w:rPr>
-          <w:rFonts w:asciiTheme="majorHAnsi" w:hAnsiTheme="majorHAnsi" w:cstheme="majorHAnsi"/>
-        </w:rPr>
-      </w:pPr>
-      <w:r>
-        <w:rPr>
-          <w:rFonts w:asciiTheme="majorHAnsi" w:hAnsiTheme="majorHAnsi" w:cstheme="majorHAnsi"/>
-        </w:rPr>
-        <w:t xml:space="preserve">En este trabajo, se crea un </w:t>
-      </w:r>
-      <w:proofErr w:type="spellStart"/>
-      <w:r>
-        <w:rPr>
-          <w:rFonts w:asciiTheme="majorHAnsi" w:hAnsiTheme="majorHAnsi" w:cstheme="majorHAnsi"/>
-        </w:rPr>
-        <w:t>framework</w:t>
-      </w:r>
-      <w:proofErr w:type="spellEnd"/>
-      <w:r>
-        <w:rPr>
-          <w:rFonts w:asciiTheme="majorHAnsi" w:hAnsiTheme="majorHAnsi" w:cstheme="majorHAnsi"/>
-        </w:rPr>
-        <w:t xml:space="preserve"> de simulación, desarrollo y entrenamiento de sistemas inteligentes basados en </w:t>
+        <w:t xml:space="preserve">Entorno de simulación para el entrenamiento mediante </w:t>
       </w:r>
       <w:proofErr w:type="spellStart"/>
       <w:r>
@@ -107,7 +63,21 @@
         <w:rPr>
           <w:rFonts w:asciiTheme="majorHAnsi" w:hAnsiTheme="majorHAnsi" w:cstheme="majorHAnsi"/>
         </w:rPr>
-        <w:t xml:space="preserve"> orientado a la experimentación en el vuelo autónomo de drones.</w:t>
+        <w:t xml:space="preserve"> del vuelo autónomo de un </w:t>
+      </w:r>
+      <w:proofErr w:type="spellStart"/>
+      <w:r>
+        <w:rPr>
+          <w:rFonts w:asciiTheme="majorHAnsi" w:hAnsiTheme="majorHAnsi" w:cstheme="majorHAnsi"/>
+        </w:rPr>
+        <w:t>cuadricóptero</w:t>
+      </w:r>
+      <w:proofErr w:type="spellEnd"/>
+      <w:r>
+        <w:rPr>
+          <w:rFonts w:asciiTheme="majorHAnsi" w:hAnsiTheme="majorHAnsi" w:cstheme="majorHAnsi"/>
+        </w:rPr>
+        <w:t>.</w:t>
       </w:r>
     </w:p>
     <w:p>
@@ -131,6 +101,146 @@
           <w:rFonts w:asciiTheme="majorHAnsi" w:hAnsiTheme="majorHAnsi" w:cstheme="majorHAnsi"/>
         </w:rPr>
       </w:pPr>
+      <w:r>
+        <w:rPr>
+          <w:rFonts w:asciiTheme="majorHAnsi" w:hAnsiTheme="majorHAnsi" w:cstheme="majorHAnsi"/>
+        </w:rPr>
+        <w:t>El uso de los drones durante los últimos años ha ido extendiéndose a todo tipo de aplicaciones y casos de uso. Su b</w:t>
+      </w:r>
+      <w:r>
+        <w:rPr>
+          <w:rFonts w:asciiTheme="majorHAnsi" w:hAnsiTheme="majorHAnsi" w:cstheme="majorHAnsi"/>
+        </w:rPr>
+        <w:t>ajo coste, reducido tamaño y versatilidad</w:t>
+      </w:r>
+      <w:r>
+        <w:rPr>
+          <w:rFonts w:asciiTheme="majorHAnsi" w:hAnsiTheme="majorHAnsi" w:cstheme="majorHAnsi"/>
+        </w:rPr>
+        <w:t xml:space="preserve"> les </w:t>
+      </w:r>
+      <w:r>
+        <w:rPr>
+          <w:rFonts w:asciiTheme="majorHAnsi" w:hAnsiTheme="majorHAnsi" w:cstheme="majorHAnsi"/>
+        </w:rPr>
+        <w:t>otorga</w:t>
+      </w:r>
+      <w:r>
+        <w:rPr>
+          <w:rFonts w:asciiTheme="majorHAnsi" w:hAnsiTheme="majorHAnsi" w:cstheme="majorHAnsi"/>
+        </w:rPr>
+        <w:t xml:space="preserve"> un gran potencial de aplicación</w:t>
+      </w:r>
+      <w:r>
+        <w:rPr>
+          <w:rFonts w:asciiTheme="majorHAnsi" w:hAnsiTheme="majorHAnsi" w:cstheme="majorHAnsi"/>
+        </w:rPr>
+        <w:t xml:space="preserve">. Hoy en día, el avance de la tecnología está haciendo posible diseñar drones autónomos que puedan llevar a cabo su cometido por sí mismos. En este trabajo se describe el proceso de construcción de un </w:t>
+      </w:r>
+      <w:proofErr w:type="spellStart"/>
+      <w:r>
+        <w:rPr>
+          <w:rFonts w:asciiTheme="majorHAnsi" w:hAnsiTheme="majorHAnsi" w:cstheme="majorHAnsi"/>
+        </w:rPr>
+        <w:t>framework</w:t>
+      </w:r>
+      <w:proofErr w:type="spellEnd"/>
+      <w:r>
+        <w:rPr>
+          <w:rFonts w:asciiTheme="majorHAnsi" w:hAnsiTheme="majorHAnsi" w:cstheme="majorHAnsi"/>
+        </w:rPr>
+        <w:t xml:space="preserve"> de simulación, desarrollo y entrenamiento de sistemas inteligentes basados en </w:t>
+      </w:r>
+      <w:proofErr w:type="spellStart"/>
+      <w:r>
+        <w:rPr>
+          <w:rFonts w:asciiTheme="majorHAnsi" w:hAnsiTheme="majorHAnsi" w:cstheme="majorHAnsi"/>
+        </w:rPr>
+        <w:t>Reinforcement</w:t>
+      </w:r>
+      <w:proofErr w:type="spellEnd"/>
+      <w:r>
+        <w:rPr>
+          <w:rFonts w:asciiTheme="majorHAnsi" w:hAnsiTheme="majorHAnsi" w:cstheme="majorHAnsi"/>
+        </w:rPr>
+        <w:t xml:space="preserve"> </w:t>
+      </w:r>
+      <w:proofErr w:type="spellStart"/>
+      <w:r>
+        <w:rPr>
+          <w:rFonts w:asciiTheme="majorHAnsi" w:hAnsiTheme="majorHAnsi" w:cstheme="majorHAnsi"/>
+        </w:rPr>
+        <w:t>Learning</w:t>
+      </w:r>
+      <w:proofErr w:type="spellEnd"/>
+      <w:r>
+        <w:rPr>
+          <w:rFonts w:asciiTheme="majorHAnsi" w:hAnsiTheme="majorHAnsi" w:cstheme="majorHAnsi"/>
+        </w:rPr>
+        <w:t xml:space="preserve"> orientado a la experimentación en el vuelo autónomo de drones.</w:t>
+      </w:r>
+      <w:r>
+        <w:rPr>
+          <w:rFonts w:asciiTheme="majorHAnsi" w:hAnsiTheme="majorHAnsi" w:cstheme="majorHAnsi"/>
+        </w:rPr>
+        <w:t xml:space="preserve"> Este </w:t>
+      </w:r>
+      <w:proofErr w:type="spellStart"/>
+      <w:r>
+        <w:rPr>
+          <w:rFonts w:asciiTheme="majorHAnsi" w:hAnsiTheme="majorHAnsi" w:cstheme="majorHAnsi"/>
+        </w:rPr>
+        <w:t>framework</w:t>
+      </w:r>
+      <w:proofErr w:type="spellEnd"/>
+      <w:r>
+        <w:rPr>
+          <w:rFonts w:asciiTheme="majorHAnsi" w:hAnsiTheme="majorHAnsi" w:cstheme="majorHAnsi"/>
+        </w:rPr>
+        <w:t xml:space="preserve"> integra el entorno de simulación Microsoft </w:t>
+      </w:r>
+      <w:proofErr w:type="spellStart"/>
+      <w:r>
+        <w:rPr>
+          <w:rFonts w:asciiTheme="majorHAnsi" w:hAnsiTheme="majorHAnsi" w:cstheme="majorHAnsi"/>
+        </w:rPr>
+        <w:t>AirSim</w:t>
+      </w:r>
+      <w:proofErr w:type="spellEnd"/>
+      <w:r>
+        <w:rPr>
+          <w:rFonts w:asciiTheme="majorHAnsi" w:hAnsiTheme="majorHAnsi" w:cstheme="majorHAnsi"/>
+        </w:rPr>
+        <w:t xml:space="preserve">, el controlador de vuelo PX4, el sistema operativo robótico ROS y la plataforma de desarrollo de inteligencia artificial, </w:t>
+      </w:r>
+      <w:proofErr w:type="spellStart"/>
+      <w:r>
+        <w:rPr>
+          <w:rFonts w:asciiTheme="majorHAnsi" w:hAnsiTheme="majorHAnsi" w:cstheme="majorHAnsi"/>
+        </w:rPr>
+        <w:t>OpenAI</w:t>
+      </w:r>
+      <w:proofErr w:type="spellEnd"/>
+      <w:r>
+        <w:rPr>
+          <w:rFonts w:asciiTheme="majorHAnsi" w:hAnsiTheme="majorHAnsi" w:cstheme="majorHAnsi"/>
+        </w:rPr>
+        <w:t xml:space="preserve"> </w:t>
+      </w:r>
+      <w:proofErr w:type="spellStart"/>
+      <w:r>
+        <w:rPr>
+          <w:rFonts w:asciiTheme="majorHAnsi" w:hAnsiTheme="majorHAnsi" w:cstheme="majorHAnsi"/>
+        </w:rPr>
+        <w:t>Gym</w:t>
+      </w:r>
+      <w:proofErr w:type="spellEnd"/>
+      <w:r>
+        <w:rPr>
+          <w:rFonts w:asciiTheme="majorHAnsi" w:hAnsiTheme="majorHAnsi" w:cstheme="majorHAnsi"/>
+        </w:rPr>
+        <w:t>.</w:t>
+      </w:r>
     </w:p>
     <w:p>
       <w:pPr>
@@ -142,32 +252,6 @@
           <w:rFonts w:asciiTheme="majorHAnsi" w:hAnsiTheme="majorHAnsi" w:cstheme="majorHAnsi"/>
         </w:rPr>
       </w:pPr>
-      <w:r>
-        <w:rPr>
-          <w:rFonts w:asciiTheme="majorHAnsi" w:hAnsiTheme="majorHAnsi" w:cstheme="majorHAnsi"/>
-        </w:rPr>
-        <w:t xml:space="preserve">El uso de los drones durante los últimos años ha ido extendiéndose a todo tipo de aplicaciones y casos de uso. Su bajo coste, reducido tamaño y la posibilidad de manejarlos remotamente les </w:t>
-      </w:r>
-      <w:bookmarkStart w:id="0" w:name="_GoBack"/>
-      <w:bookmarkEnd w:id="0"/>
-      <w:r>
-        <w:rPr>
-          <w:rFonts w:asciiTheme="majorHAnsi" w:hAnsiTheme="majorHAnsi" w:cstheme="majorHAnsi"/>
-        </w:rPr>
-        <w:t>otorga</w:t>
-      </w:r>
-      <w:r>
-        <w:rPr>
-          <w:rFonts w:asciiTheme="majorHAnsi" w:hAnsiTheme="majorHAnsi" w:cstheme="majorHAnsi"/>
-        </w:rPr>
-        <w:t xml:space="preserve"> un gran potencial de aplicación</w:t>
-      </w:r>
-      <w:r>
-        <w:rPr>
-          <w:rFonts w:asciiTheme="majorHAnsi" w:hAnsiTheme="majorHAnsi" w:cstheme="majorHAnsi"/>
-        </w:rPr>
-        <w:t>. Hoy en día, el avance de la tecnología está creando la necesidad de diseñar drones autónomos que puedan llevar a cabo su cometido por sí mismos.</w:t>
-      </w:r>
     </w:p>
     <w:p>
       <w:pPr>
@@ -179,11 +263,487 @@
           <w:rFonts w:asciiTheme="majorHAnsi" w:hAnsiTheme="majorHAnsi" w:cstheme="majorHAnsi"/>
         </w:rPr>
       </w:pPr>
-      <w:r>
-        <w:rPr>
-          <w:rFonts w:asciiTheme="majorHAnsi" w:hAnsiTheme="majorHAnsi" w:cstheme="majorHAnsi"/>
-        </w:rPr>
-        <w:t xml:space="preserve">En este trabajo se describe el proceso de construcción de un </w:t>
+    </w:p>
+    <w:p>
+      <w:pPr>
+        <w:autoSpaceDE w:val="0"/>
+        <w:autoSpaceDN w:val="0"/>
+        <w:adjustRightInd w:val="0"/>
+        <w:spacing w:after="0" w:line="240" w:lineRule="auto"/>
+        <w:rPr>
+          <w:rFonts w:asciiTheme="majorHAnsi" w:hAnsiTheme="majorHAnsi" w:cstheme="majorHAnsi"/>
+          <w:b/>
+        </w:rPr>
+      </w:pPr>
+      <w:r>
+        <w:rPr>
+          <w:rFonts w:asciiTheme="majorHAnsi" w:hAnsiTheme="majorHAnsi" w:cstheme="majorHAnsi"/>
+          <w:b/>
+        </w:rPr>
+        <w:t>GALLEGO</w:t>
+      </w:r>
+    </w:p>
+    <w:p>
+      <w:pPr>
+        <w:autoSpaceDE w:val="0"/>
+        <w:autoSpaceDN w:val="0"/>
+        <w:adjustRightInd w:val="0"/>
+        <w:spacing w:after="0" w:line="240" w:lineRule="auto"/>
+        <w:rPr>
+          <w:rFonts w:asciiTheme="majorHAnsi" w:hAnsiTheme="majorHAnsi" w:cstheme="majorHAnsi"/>
+        </w:rPr>
+      </w:pPr>
+      <w:r>
+        <w:rPr>
+          <w:rFonts w:asciiTheme="majorHAnsi" w:hAnsiTheme="majorHAnsi" w:cstheme="majorHAnsi"/>
+        </w:rPr>
+        <w:t xml:space="preserve">Entorno de simulación para o </w:t>
+      </w:r>
+      <w:proofErr w:type="spellStart"/>
+      <w:r>
+        <w:rPr>
+          <w:rFonts w:asciiTheme="majorHAnsi" w:hAnsiTheme="majorHAnsi" w:cstheme="majorHAnsi"/>
+        </w:rPr>
+        <w:t>adestramento</w:t>
+      </w:r>
+      <w:proofErr w:type="spellEnd"/>
+      <w:r>
+        <w:rPr>
+          <w:rFonts w:asciiTheme="majorHAnsi" w:hAnsiTheme="majorHAnsi" w:cstheme="majorHAnsi"/>
+        </w:rPr>
+        <w:t xml:space="preserve"> mediante </w:t>
+      </w:r>
+      <w:proofErr w:type="spellStart"/>
+      <w:r>
+        <w:rPr>
+          <w:rFonts w:asciiTheme="majorHAnsi" w:hAnsiTheme="majorHAnsi" w:cstheme="majorHAnsi"/>
+        </w:rPr>
+        <w:t>Reinforcement</w:t>
+      </w:r>
+      <w:proofErr w:type="spellEnd"/>
+      <w:r>
+        <w:rPr>
+          <w:rFonts w:asciiTheme="majorHAnsi" w:hAnsiTheme="majorHAnsi" w:cstheme="majorHAnsi"/>
+        </w:rPr>
+        <w:t xml:space="preserve"> </w:t>
+      </w:r>
+      <w:proofErr w:type="spellStart"/>
+      <w:r>
+        <w:rPr>
+          <w:rFonts w:asciiTheme="majorHAnsi" w:hAnsiTheme="majorHAnsi" w:cstheme="majorHAnsi"/>
+        </w:rPr>
+        <w:t>Learning</w:t>
+      </w:r>
+      <w:proofErr w:type="spellEnd"/>
+      <w:r>
+        <w:rPr>
+          <w:rFonts w:asciiTheme="majorHAnsi" w:hAnsiTheme="majorHAnsi" w:cstheme="majorHAnsi"/>
+        </w:rPr>
+        <w:t xml:space="preserve"> do </w:t>
+      </w:r>
+      <w:proofErr w:type="spellStart"/>
+      <w:r>
+        <w:rPr>
+          <w:rFonts w:asciiTheme="majorHAnsi" w:hAnsiTheme="majorHAnsi" w:cstheme="majorHAnsi"/>
+        </w:rPr>
+        <w:t>voo</w:t>
+      </w:r>
+      <w:proofErr w:type="spellEnd"/>
+      <w:r>
+        <w:rPr>
+          <w:rFonts w:asciiTheme="majorHAnsi" w:hAnsiTheme="majorHAnsi" w:cstheme="majorHAnsi"/>
+        </w:rPr>
+        <w:t xml:space="preserve"> autónomo </w:t>
+      </w:r>
+      <w:proofErr w:type="spellStart"/>
+      <w:r>
+        <w:rPr>
+          <w:rFonts w:asciiTheme="majorHAnsi" w:hAnsiTheme="majorHAnsi" w:cstheme="majorHAnsi"/>
+        </w:rPr>
+        <w:t>dun</w:t>
+      </w:r>
+      <w:proofErr w:type="spellEnd"/>
+      <w:r>
+        <w:rPr>
+          <w:rFonts w:asciiTheme="majorHAnsi" w:hAnsiTheme="majorHAnsi" w:cstheme="majorHAnsi"/>
+        </w:rPr>
+        <w:t xml:space="preserve"> </w:t>
+      </w:r>
+      <w:proofErr w:type="spellStart"/>
+      <w:r>
+        <w:rPr>
+          <w:rFonts w:asciiTheme="majorHAnsi" w:hAnsiTheme="majorHAnsi" w:cstheme="majorHAnsi"/>
+        </w:rPr>
+        <w:t>cuadricóptero</w:t>
+      </w:r>
+      <w:proofErr w:type="spellEnd"/>
+      <w:r>
+        <w:rPr>
+          <w:rFonts w:asciiTheme="majorHAnsi" w:hAnsiTheme="majorHAnsi" w:cstheme="majorHAnsi"/>
+        </w:rPr>
+        <w:t>.</w:t>
+      </w:r>
+    </w:p>
+    <w:p>
+      <w:pPr>
+        <w:autoSpaceDE w:val="0"/>
+        <w:autoSpaceDN w:val="0"/>
+        <w:adjustRightInd w:val="0"/>
+        <w:spacing w:after="0" w:line="240" w:lineRule="auto"/>
+        <w:rPr>
+          <w:rFonts w:asciiTheme="majorHAnsi" w:hAnsiTheme="majorHAnsi" w:cstheme="majorHAnsi"/>
+        </w:rPr>
+      </w:pPr>
+    </w:p>
+    <w:p>
+      <w:pPr>
+        <w:autoSpaceDE w:val="0"/>
+        <w:autoSpaceDN w:val="0"/>
+        <w:adjustRightInd w:val="0"/>
+        <w:spacing w:after="0" w:line="240" w:lineRule="auto"/>
+        <w:rPr>
+          <w:rFonts w:asciiTheme="majorHAnsi" w:hAnsiTheme="majorHAnsi" w:cstheme="majorHAnsi"/>
+        </w:rPr>
+      </w:pPr>
+      <w:r>
+        <w:rPr>
+          <w:rFonts w:asciiTheme="majorHAnsi" w:hAnsiTheme="majorHAnsi" w:cstheme="majorHAnsi"/>
+        </w:rPr>
+        <w:t xml:space="preserve">A utilización dos </w:t>
+      </w:r>
+      <w:proofErr w:type="spellStart"/>
+      <w:r>
+        <w:rPr>
+          <w:rFonts w:asciiTheme="majorHAnsi" w:hAnsiTheme="majorHAnsi" w:cstheme="majorHAnsi"/>
+        </w:rPr>
+        <w:t>drons</w:t>
+      </w:r>
+      <w:proofErr w:type="spellEnd"/>
+      <w:r>
+        <w:rPr>
+          <w:rFonts w:asciiTheme="majorHAnsi" w:hAnsiTheme="majorHAnsi" w:cstheme="majorHAnsi"/>
+        </w:rPr>
+        <w:t xml:space="preserve"> nos últimos anos </w:t>
+      </w:r>
+      <w:proofErr w:type="spellStart"/>
+      <w:r>
+        <w:rPr>
+          <w:rFonts w:asciiTheme="majorHAnsi" w:hAnsiTheme="majorHAnsi" w:cstheme="majorHAnsi"/>
+        </w:rPr>
+        <w:t>foi</w:t>
+      </w:r>
+      <w:proofErr w:type="spellEnd"/>
+      <w:r>
+        <w:rPr>
+          <w:rFonts w:asciiTheme="majorHAnsi" w:hAnsiTheme="majorHAnsi" w:cstheme="majorHAnsi"/>
+        </w:rPr>
+        <w:t xml:space="preserve"> </w:t>
+      </w:r>
+      <w:proofErr w:type="spellStart"/>
+      <w:r>
+        <w:rPr>
+          <w:rFonts w:asciiTheme="majorHAnsi" w:hAnsiTheme="majorHAnsi" w:cstheme="majorHAnsi"/>
+        </w:rPr>
+        <w:t>estendéndose</w:t>
+      </w:r>
+      <w:proofErr w:type="spellEnd"/>
+      <w:r>
+        <w:rPr>
+          <w:rFonts w:asciiTheme="majorHAnsi" w:hAnsiTheme="majorHAnsi" w:cstheme="majorHAnsi"/>
+        </w:rPr>
+        <w:t xml:space="preserve"> a toda clase de aplicación e casos de uso. O </w:t>
+      </w:r>
+      <w:proofErr w:type="spellStart"/>
+      <w:r>
+        <w:rPr>
+          <w:rFonts w:asciiTheme="majorHAnsi" w:hAnsiTheme="majorHAnsi" w:cstheme="majorHAnsi"/>
+        </w:rPr>
+        <w:t>seu</w:t>
+      </w:r>
+      <w:proofErr w:type="spellEnd"/>
+      <w:r>
+        <w:rPr>
+          <w:rFonts w:asciiTheme="majorHAnsi" w:hAnsiTheme="majorHAnsi" w:cstheme="majorHAnsi"/>
+        </w:rPr>
+        <w:t xml:space="preserve"> </w:t>
+      </w:r>
+      <w:proofErr w:type="spellStart"/>
+      <w:r>
+        <w:rPr>
+          <w:rFonts w:asciiTheme="majorHAnsi" w:hAnsiTheme="majorHAnsi" w:cstheme="majorHAnsi"/>
+        </w:rPr>
+        <w:t>baixo</w:t>
+      </w:r>
+      <w:proofErr w:type="spellEnd"/>
+      <w:r>
+        <w:rPr>
+          <w:rFonts w:asciiTheme="majorHAnsi" w:hAnsiTheme="majorHAnsi" w:cstheme="majorHAnsi"/>
+        </w:rPr>
+        <w:t xml:space="preserve"> </w:t>
+      </w:r>
+      <w:proofErr w:type="spellStart"/>
+      <w:r>
+        <w:rPr>
+          <w:rFonts w:asciiTheme="majorHAnsi" w:hAnsiTheme="majorHAnsi" w:cstheme="majorHAnsi"/>
+        </w:rPr>
+        <w:t>custo</w:t>
+      </w:r>
+      <w:proofErr w:type="spellEnd"/>
+      <w:r>
+        <w:rPr>
+          <w:rFonts w:asciiTheme="majorHAnsi" w:hAnsiTheme="majorHAnsi" w:cstheme="majorHAnsi"/>
+        </w:rPr>
+        <w:t xml:space="preserve">, </w:t>
+      </w:r>
+      <w:proofErr w:type="spellStart"/>
+      <w:r>
+        <w:rPr>
+          <w:rFonts w:asciiTheme="majorHAnsi" w:hAnsiTheme="majorHAnsi" w:cstheme="majorHAnsi"/>
+        </w:rPr>
+        <w:t>pequeno</w:t>
+      </w:r>
+      <w:proofErr w:type="spellEnd"/>
+      <w:r>
+        <w:rPr>
+          <w:rFonts w:asciiTheme="majorHAnsi" w:hAnsiTheme="majorHAnsi" w:cstheme="majorHAnsi"/>
+        </w:rPr>
+        <w:t xml:space="preserve"> tamaño e a </w:t>
+      </w:r>
+      <w:proofErr w:type="spellStart"/>
+      <w:r>
+        <w:rPr>
+          <w:rFonts w:asciiTheme="majorHAnsi" w:hAnsiTheme="majorHAnsi" w:cstheme="majorHAnsi"/>
+        </w:rPr>
+        <w:t>súa</w:t>
+      </w:r>
+      <w:proofErr w:type="spellEnd"/>
+      <w:r>
+        <w:rPr>
+          <w:rFonts w:asciiTheme="majorHAnsi" w:hAnsiTheme="majorHAnsi" w:cstheme="majorHAnsi"/>
+        </w:rPr>
+        <w:t xml:space="preserve"> </w:t>
+      </w:r>
+      <w:proofErr w:type="spellStart"/>
+      <w:r>
+        <w:rPr>
+          <w:rFonts w:asciiTheme="majorHAnsi" w:hAnsiTheme="majorHAnsi" w:cstheme="majorHAnsi"/>
+        </w:rPr>
+        <w:t>versatilidade</w:t>
+      </w:r>
+      <w:proofErr w:type="spellEnd"/>
+      <w:r>
+        <w:rPr>
+          <w:rFonts w:asciiTheme="majorHAnsi" w:hAnsiTheme="majorHAnsi" w:cstheme="majorHAnsi"/>
+        </w:rPr>
+        <w:t xml:space="preserve"> </w:t>
+      </w:r>
+      <w:proofErr w:type="spellStart"/>
+      <w:r>
+        <w:rPr>
+          <w:rFonts w:asciiTheme="majorHAnsi" w:hAnsiTheme="majorHAnsi" w:cstheme="majorHAnsi"/>
+        </w:rPr>
+        <w:t>outórgalles</w:t>
+      </w:r>
+      <w:proofErr w:type="spellEnd"/>
+      <w:r>
+        <w:rPr>
+          <w:rFonts w:asciiTheme="majorHAnsi" w:hAnsiTheme="majorHAnsi" w:cstheme="majorHAnsi"/>
+        </w:rPr>
+        <w:t xml:space="preserve"> un gran potencial de aplicación. </w:t>
+      </w:r>
+      <w:proofErr w:type="spellStart"/>
+      <w:r>
+        <w:rPr>
+          <w:rFonts w:asciiTheme="majorHAnsi" w:hAnsiTheme="majorHAnsi" w:cstheme="majorHAnsi"/>
+        </w:rPr>
+        <w:t>Hoxe</w:t>
+      </w:r>
+      <w:proofErr w:type="spellEnd"/>
+      <w:r>
+        <w:rPr>
+          <w:rFonts w:asciiTheme="majorHAnsi" w:hAnsiTheme="majorHAnsi" w:cstheme="majorHAnsi"/>
+        </w:rPr>
+        <w:t xml:space="preserve"> en día, o avance da </w:t>
+      </w:r>
+      <w:proofErr w:type="spellStart"/>
+      <w:r>
+        <w:rPr>
+          <w:rFonts w:asciiTheme="majorHAnsi" w:hAnsiTheme="majorHAnsi" w:cstheme="majorHAnsi"/>
+        </w:rPr>
+        <w:t>tecnoloxía</w:t>
+      </w:r>
+      <w:proofErr w:type="spellEnd"/>
+      <w:r>
+        <w:rPr>
+          <w:rFonts w:asciiTheme="majorHAnsi" w:hAnsiTheme="majorHAnsi" w:cstheme="majorHAnsi"/>
+        </w:rPr>
+        <w:t xml:space="preserve"> </w:t>
+      </w:r>
+      <w:proofErr w:type="spellStart"/>
+      <w:r>
+        <w:rPr>
+          <w:rFonts w:asciiTheme="majorHAnsi" w:hAnsiTheme="majorHAnsi" w:cstheme="majorHAnsi"/>
+        </w:rPr>
+        <w:t>fai</w:t>
+      </w:r>
+      <w:proofErr w:type="spellEnd"/>
+      <w:r>
+        <w:rPr>
+          <w:rFonts w:asciiTheme="majorHAnsi" w:hAnsiTheme="majorHAnsi" w:cstheme="majorHAnsi"/>
+        </w:rPr>
+        <w:t xml:space="preserve"> posible</w:t>
+      </w:r>
+      <w:r>
+        <w:rPr>
+          <w:rFonts w:asciiTheme="majorHAnsi" w:hAnsiTheme="majorHAnsi" w:cstheme="majorHAnsi"/>
+        </w:rPr>
+        <w:t xml:space="preserve"> </w:t>
+      </w:r>
+      <w:proofErr w:type="spellStart"/>
+      <w:r>
+        <w:rPr>
+          <w:rFonts w:asciiTheme="majorHAnsi" w:hAnsiTheme="majorHAnsi" w:cstheme="majorHAnsi"/>
+        </w:rPr>
+        <w:t>de</w:t>
+      </w:r>
+      <w:r>
+        <w:rPr>
+          <w:rFonts w:asciiTheme="majorHAnsi" w:hAnsiTheme="majorHAnsi" w:cstheme="majorHAnsi"/>
+        </w:rPr>
+        <w:t>señar</w:t>
+      </w:r>
+      <w:proofErr w:type="spellEnd"/>
+      <w:r>
+        <w:rPr>
+          <w:rFonts w:asciiTheme="majorHAnsi" w:hAnsiTheme="majorHAnsi" w:cstheme="majorHAnsi"/>
+        </w:rPr>
+        <w:t xml:space="preserve"> </w:t>
+      </w:r>
+      <w:proofErr w:type="spellStart"/>
+      <w:r>
+        <w:rPr>
+          <w:rFonts w:asciiTheme="majorHAnsi" w:hAnsiTheme="majorHAnsi" w:cstheme="majorHAnsi"/>
+        </w:rPr>
+        <w:t>drons</w:t>
+      </w:r>
+      <w:proofErr w:type="spellEnd"/>
+      <w:r>
+        <w:rPr>
+          <w:rFonts w:asciiTheme="majorHAnsi" w:hAnsiTheme="majorHAnsi" w:cstheme="majorHAnsi"/>
+        </w:rPr>
+        <w:t xml:space="preserve"> autónomos que </w:t>
+      </w:r>
+      <w:proofErr w:type="spellStart"/>
+      <w:r>
+        <w:rPr>
+          <w:rFonts w:asciiTheme="majorHAnsi" w:hAnsiTheme="majorHAnsi" w:cstheme="majorHAnsi"/>
+        </w:rPr>
+        <w:t>poidan</w:t>
+      </w:r>
+      <w:proofErr w:type="spellEnd"/>
+      <w:r>
+        <w:rPr>
+          <w:rFonts w:asciiTheme="majorHAnsi" w:hAnsiTheme="majorHAnsi" w:cstheme="majorHAnsi"/>
+        </w:rPr>
+        <w:t xml:space="preserve"> levar a cabo o </w:t>
+      </w:r>
+      <w:proofErr w:type="spellStart"/>
+      <w:r>
+        <w:rPr>
+          <w:rFonts w:asciiTheme="majorHAnsi" w:hAnsiTheme="majorHAnsi" w:cstheme="majorHAnsi"/>
+        </w:rPr>
+        <w:t>seu</w:t>
+      </w:r>
+      <w:proofErr w:type="spellEnd"/>
+      <w:r>
+        <w:rPr>
+          <w:rFonts w:asciiTheme="majorHAnsi" w:hAnsiTheme="majorHAnsi" w:cstheme="majorHAnsi"/>
+        </w:rPr>
+        <w:t xml:space="preserve"> cometido por si </w:t>
+      </w:r>
+      <w:proofErr w:type="spellStart"/>
+      <w:r>
+        <w:rPr>
+          <w:rFonts w:asciiTheme="majorHAnsi" w:hAnsiTheme="majorHAnsi" w:cstheme="majorHAnsi"/>
+        </w:rPr>
+        <w:t>mesmos</w:t>
+      </w:r>
+      <w:proofErr w:type="spellEnd"/>
+      <w:r>
+        <w:rPr>
+          <w:rFonts w:asciiTheme="majorHAnsi" w:hAnsiTheme="majorHAnsi" w:cstheme="majorHAnsi"/>
+        </w:rPr>
+        <w:t xml:space="preserve">. </w:t>
+      </w:r>
+      <w:proofErr w:type="spellStart"/>
+      <w:r>
+        <w:rPr>
+          <w:rFonts w:asciiTheme="majorHAnsi" w:hAnsiTheme="majorHAnsi" w:cstheme="majorHAnsi"/>
+        </w:rPr>
+        <w:t>Neste</w:t>
+      </w:r>
+      <w:proofErr w:type="spellEnd"/>
+      <w:r>
+        <w:rPr>
+          <w:rFonts w:asciiTheme="majorHAnsi" w:hAnsiTheme="majorHAnsi" w:cstheme="majorHAnsi"/>
+        </w:rPr>
+        <w:t xml:space="preserve"> </w:t>
+      </w:r>
+      <w:proofErr w:type="spellStart"/>
+      <w:r>
+        <w:rPr>
+          <w:rFonts w:asciiTheme="majorHAnsi" w:hAnsiTheme="majorHAnsi" w:cstheme="majorHAnsi"/>
+        </w:rPr>
+        <w:t>traballo</w:t>
+      </w:r>
+      <w:proofErr w:type="spellEnd"/>
+      <w:r>
+        <w:rPr>
+          <w:rFonts w:asciiTheme="majorHAnsi" w:hAnsiTheme="majorHAnsi" w:cstheme="majorHAnsi"/>
+        </w:rPr>
+        <w:t xml:space="preserve"> </w:t>
+      </w:r>
+      <w:proofErr w:type="spellStart"/>
+      <w:r>
+        <w:rPr>
+          <w:rFonts w:asciiTheme="majorHAnsi" w:hAnsiTheme="majorHAnsi" w:cstheme="majorHAnsi"/>
+        </w:rPr>
+        <w:t>descríbese</w:t>
+      </w:r>
+      <w:proofErr w:type="spellEnd"/>
+      <w:r>
+        <w:rPr>
+          <w:rFonts w:asciiTheme="majorHAnsi" w:hAnsiTheme="majorHAnsi" w:cstheme="majorHAnsi"/>
+        </w:rPr>
+        <w:t xml:space="preserve"> o proceso de </w:t>
+      </w:r>
+      <w:proofErr w:type="spellStart"/>
+      <w:r>
+        <w:rPr>
+          <w:rFonts w:asciiTheme="majorHAnsi" w:hAnsiTheme="majorHAnsi" w:cstheme="majorHAnsi"/>
+        </w:rPr>
+        <w:t>construción</w:t>
+      </w:r>
+      <w:proofErr w:type="spellEnd"/>
+      <w:r>
+        <w:rPr>
+          <w:rFonts w:asciiTheme="majorHAnsi" w:hAnsiTheme="majorHAnsi" w:cstheme="majorHAnsi"/>
+        </w:rPr>
+        <w:t xml:space="preserve"> </w:t>
+      </w:r>
+      <w:proofErr w:type="spellStart"/>
+      <w:r>
+        <w:rPr>
+          <w:rFonts w:asciiTheme="majorHAnsi" w:hAnsiTheme="majorHAnsi" w:cstheme="majorHAnsi"/>
+        </w:rPr>
+        <w:t>dun</w:t>
+      </w:r>
+      <w:proofErr w:type="spellEnd"/>
+      <w:r>
+        <w:rPr>
+          <w:rFonts w:asciiTheme="majorHAnsi" w:hAnsiTheme="majorHAnsi" w:cstheme="majorHAnsi"/>
+        </w:rPr>
+        <w:t xml:space="preserve"> </w:t>
       </w:r>
       <w:proofErr w:type="spellStart"/>
       <w:r>
@@ -197,7 +757,63 @@
         <w:rPr>
           <w:rFonts w:asciiTheme="majorHAnsi" w:hAnsiTheme="majorHAnsi" w:cstheme="majorHAnsi"/>
         </w:rPr>
-        <w:t xml:space="preserve"> de simulación, desarrollo y entrenamiento de sistemas inteligentes basados en </w:t>
+        <w:t xml:space="preserve"> de simulación, </w:t>
+      </w:r>
+      <w:proofErr w:type="spellStart"/>
+      <w:r>
+        <w:rPr>
+          <w:rFonts w:asciiTheme="majorHAnsi" w:hAnsiTheme="majorHAnsi" w:cstheme="majorHAnsi"/>
+        </w:rPr>
+        <w:t>desenvolvemento</w:t>
+      </w:r>
+      <w:proofErr w:type="spellEnd"/>
+      <w:r>
+        <w:rPr>
+          <w:rFonts w:asciiTheme="majorHAnsi" w:hAnsiTheme="majorHAnsi" w:cstheme="majorHAnsi"/>
+        </w:rPr>
+        <w:t xml:space="preserve"> e </w:t>
+      </w:r>
+      <w:proofErr w:type="spellStart"/>
+      <w:r>
+        <w:rPr>
+          <w:rFonts w:asciiTheme="majorHAnsi" w:hAnsiTheme="majorHAnsi" w:cstheme="majorHAnsi"/>
+        </w:rPr>
+        <w:t>adestramento</w:t>
+      </w:r>
+      <w:proofErr w:type="spellEnd"/>
+      <w:r>
+        <w:rPr>
+          <w:rFonts w:asciiTheme="majorHAnsi" w:hAnsiTheme="majorHAnsi" w:cstheme="majorHAnsi"/>
+        </w:rPr>
+        <w:t xml:space="preserve"> de sistemas </w:t>
+      </w:r>
+      <w:proofErr w:type="spellStart"/>
+      <w:r>
+        <w:rPr>
+          <w:rFonts w:asciiTheme="majorHAnsi" w:hAnsiTheme="majorHAnsi" w:cstheme="majorHAnsi"/>
+        </w:rPr>
+        <w:t>intelixentes</w:t>
+      </w:r>
+      <w:proofErr w:type="spellEnd"/>
+      <w:r>
+        <w:rPr>
+          <w:rFonts w:asciiTheme="majorHAnsi" w:hAnsiTheme="majorHAnsi" w:cstheme="majorHAnsi"/>
+        </w:rPr>
+        <w:t xml:space="preserve"> </w:t>
+      </w:r>
+      <w:proofErr w:type="spellStart"/>
+      <w:r>
+        <w:rPr>
+          <w:rFonts w:asciiTheme="majorHAnsi" w:hAnsiTheme="majorHAnsi" w:cstheme="majorHAnsi"/>
+        </w:rPr>
+        <w:t>baseados</w:t>
+      </w:r>
+      <w:proofErr w:type="spellEnd"/>
+      <w:r>
+        <w:rPr>
+          <w:rFonts w:asciiTheme="majorHAnsi" w:hAnsiTheme="majorHAnsi" w:cstheme="majorHAnsi"/>
+        </w:rPr>
+        <w:t xml:space="preserve"> en </w:t>
       </w:r>
       <w:proofErr w:type="spellStart"/>
       <w:r>
@@ -225,13 +841,63 @@
         <w:rPr>
           <w:rFonts w:asciiTheme="majorHAnsi" w:hAnsiTheme="majorHAnsi" w:cstheme="majorHAnsi"/>
         </w:rPr>
-        <w:t xml:space="preserve"> orientado a la experimentación en el vuelo autónomo de drones.</w:t>
-      </w:r>
-      <w:r>
-        <w:rPr>
-          <w:rFonts w:asciiTheme="majorHAnsi" w:hAnsiTheme="majorHAnsi" w:cstheme="majorHAnsi"/>
-        </w:rPr>
-        <w:t xml:space="preserve"> Este </w:t>
+        <w:t xml:space="preserve"> </w:t>
+      </w:r>
+      <w:proofErr w:type="spellStart"/>
+      <w:r>
+        <w:rPr>
+          <w:rFonts w:asciiTheme="majorHAnsi" w:hAnsiTheme="majorHAnsi" w:cstheme="majorHAnsi"/>
+        </w:rPr>
+        <w:t>dirixido</w:t>
+      </w:r>
+      <w:proofErr w:type="spellEnd"/>
+      <w:r>
+        <w:rPr>
+          <w:rFonts w:asciiTheme="majorHAnsi" w:hAnsiTheme="majorHAnsi" w:cstheme="majorHAnsi"/>
+        </w:rPr>
+        <w:t xml:space="preserve"> cara </w:t>
+      </w:r>
+      <w:proofErr w:type="spellStart"/>
+      <w:r>
+        <w:rPr>
+          <w:rFonts w:asciiTheme="majorHAnsi" w:hAnsiTheme="majorHAnsi" w:cstheme="majorHAnsi"/>
+        </w:rPr>
+        <w:t>á</w:t>
+      </w:r>
+      <w:proofErr w:type="spellEnd"/>
+      <w:r>
+        <w:rPr>
+          <w:rFonts w:asciiTheme="majorHAnsi" w:hAnsiTheme="majorHAnsi" w:cstheme="majorHAnsi"/>
+        </w:rPr>
+        <w:t xml:space="preserve"> experimentación no </w:t>
+      </w:r>
+      <w:proofErr w:type="spellStart"/>
+      <w:r>
+        <w:rPr>
+          <w:rFonts w:asciiTheme="majorHAnsi" w:hAnsiTheme="majorHAnsi" w:cstheme="majorHAnsi"/>
+        </w:rPr>
+        <w:t>voo</w:t>
+      </w:r>
+      <w:proofErr w:type="spellEnd"/>
+      <w:r>
+        <w:rPr>
+          <w:rFonts w:asciiTheme="majorHAnsi" w:hAnsiTheme="majorHAnsi" w:cstheme="majorHAnsi"/>
+        </w:rPr>
+        <w:t xml:space="preserve"> autónomo de </w:t>
+      </w:r>
+      <w:proofErr w:type="spellStart"/>
+      <w:r>
+        <w:rPr>
+          <w:rFonts w:asciiTheme="majorHAnsi" w:hAnsiTheme="majorHAnsi" w:cstheme="majorHAnsi"/>
+        </w:rPr>
+        <w:t>drons</w:t>
+      </w:r>
+      <w:proofErr w:type="spellEnd"/>
+      <w:r>
+        <w:rPr>
+          <w:rFonts w:asciiTheme="majorHAnsi" w:hAnsiTheme="majorHAnsi" w:cstheme="majorHAnsi"/>
+        </w:rPr>
+        <w:t xml:space="preserve">. Este </w:t>
       </w:r>
       <w:proofErr w:type="spellStart"/>
       <w:r>
@@ -245,7 +911,7 @@
         <w:rPr>
           <w:rFonts w:asciiTheme="majorHAnsi" w:hAnsiTheme="majorHAnsi" w:cstheme="majorHAnsi"/>
         </w:rPr>
-        <w:t xml:space="preserve"> integra el entorno de simulación Microsoft </w:t>
+        <w:t xml:space="preserve"> integra o entorno de simulación Microsoft </w:t>
       </w:r>
       <w:proofErr w:type="spellStart"/>
       <w:r>
@@ -259,7 +925,1305 @@
         <w:rPr>
           <w:rFonts w:asciiTheme="majorHAnsi" w:hAnsiTheme="majorHAnsi" w:cstheme="majorHAnsi"/>
         </w:rPr>
-        <w:t xml:space="preserve">, el controlador de vuelo PX4, el sistema operativo robótico ROS y la plataforma de desarrollo de IA, </w:t>
+        <w:t xml:space="preserve">, o controlador de </w:t>
+      </w:r>
+      <w:proofErr w:type="spellStart"/>
+      <w:r>
+        <w:rPr>
+          <w:rFonts w:asciiTheme="majorHAnsi" w:hAnsiTheme="majorHAnsi" w:cstheme="majorHAnsi"/>
+        </w:rPr>
+        <w:t>voo</w:t>
+      </w:r>
+      <w:proofErr w:type="spellEnd"/>
+      <w:r>
+        <w:rPr>
+          <w:rFonts w:asciiTheme="majorHAnsi" w:hAnsiTheme="majorHAnsi" w:cstheme="majorHAnsi"/>
+        </w:rPr>
+        <w:t xml:space="preserve"> PX4, o sistema operativo robótico ROS e a plataforma de </w:t>
+      </w:r>
+      <w:proofErr w:type="spellStart"/>
+      <w:r>
+        <w:rPr>
+          <w:rFonts w:asciiTheme="majorHAnsi" w:hAnsiTheme="majorHAnsi" w:cstheme="majorHAnsi"/>
+        </w:rPr>
+        <w:t>desenvolvemento</w:t>
+      </w:r>
+      <w:proofErr w:type="spellEnd"/>
+      <w:r>
+        <w:rPr>
+          <w:rFonts w:asciiTheme="majorHAnsi" w:hAnsiTheme="majorHAnsi" w:cstheme="majorHAnsi"/>
+        </w:rPr>
+        <w:t xml:space="preserve"> de </w:t>
+      </w:r>
+      <w:proofErr w:type="spellStart"/>
+      <w:r>
+        <w:rPr>
+          <w:rFonts w:asciiTheme="majorHAnsi" w:hAnsiTheme="majorHAnsi" w:cstheme="majorHAnsi"/>
+        </w:rPr>
+        <w:t>intelixencia</w:t>
+      </w:r>
+      <w:proofErr w:type="spellEnd"/>
+      <w:r>
+        <w:rPr>
+          <w:rFonts w:asciiTheme="majorHAnsi" w:hAnsiTheme="majorHAnsi" w:cstheme="majorHAnsi"/>
+        </w:rPr>
+        <w:t xml:space="preserve"> artificial, </w:t>
+      </w:r>
+      <w:proofErr w:type="spellStart"/>
+      <w:r>
+        <w:rPr>
+          <w:rFonts w:asciiTheme="majorHAnsi" w:hAnsiTheme="majorHAnsi" w:cstheme="majorHAnsi"/>
+        </w:rPr>
+        <w:t>OpenAI</w:t>
+      </w:r>
+      <w:proofErr w:type="spellEnd"/>
+      <w:r>
+        <w:rPr>
+          <w:rFonts w:asciiTheme="majorHAnsi" w:hAnsiTheme="majorHAnsi" w:cstheme="majorHAnsi"/>
+        </w:rPr>
+        <w:t xml:space="preserve"> </w:t>
+      </w:r>
+      <w:proofErr w:type="spellStart"/>
+      <w:r>
+        <w:rPr>
+          <w:rFonts w:asciiTheme="majorHAnsi" w:hAnsiTheme="majorHAnsi" w:cstheme="majorHAnsi"/>
+        </w:rPr>
+        <w:t>Gym</w:t>
+      </w:r>
+      <w:proofErr w:type="spellEnd"/>
+      <w:r>
+        <w:rPr>
+          <w:rFonts w:asciiTheme="majorHAnsi" w:hAnsiTheme="majorHAnsi" w:cstheme="majorHAnsi"/>
+        </w:rPr>
+        <w:t>.</w:t>
+      </w:r>
+    </w:p>
+    <w:p>
+      <w:pPr>
+        <w:autoSpaceDE w:val="0"/>
+        <w:autoSpaceDN w:val="0"/>
+        <w:adjustRightInd w:val="0"/>
+        <w:spacing w:after="0" w:line="240" w:lineRule="auto"/>
+        <w:rPr>
+          <w:rFonts w:asciiTheme="majorHAnsi" w:hAnsiTheme="majorHAnsi" w:cstheme="majorHAnsi"/>
+        </w:rPr>
+      </w:pPr>
+    </w:p>
+    <w:p>
+      <w:pPr>
+        <w:autoSpaceDE w:val="0"/>
+        <w:autoSpaceDN w:val="0"/>
+        <w:adjustRightInd w:val="0"/>
+        <w:spacing w:after="0" w:line="240" w:lineRule="auto"/>
+        <w:rPr>
+          <w:rFonts w:asciiTheme="majorHAnsi" w:hAnsiTheme="majorHAnsi" w:cstheme="majorHAnsi"/>
+        </w:rPr>
+      </w:pPr>
+    </w:p>
+    <w:p>
+      <w:pPr>
+        <w:autoSpaceDE w:val="0"/>
+        <w:autoSpaceDN w:val="0"/>
+        <w:adjustRightInd w:val="0"/>
+        <w:spacing w:after="0" w:line="240" w:lineRule="auto"/>
+        <w:rPr>
+          <w:rFonts w:asciiTheme="majorHAnsi" w:hAnsiTheme="majorHAnsi" w:cstheme="majorHAnsi"/>
+          <w:b/>
+        </w:rPr>
+      </w:pPr>
+      <w:r>
+        <w:rPr>
+          <w:rFonts w:asciiTheme="majorHAnsi" w:hAnsiTheme="majorHAnsi" w:cstheme="majorHAnsi"/>
+          <w:b/>
+        </w:rPr>
+        <w:t>INGLÉS</w:t>
+      </w:r>
+    </w:p>
+    <w:p>
+      <w:pPr>
+        <w:autoSpaceDE w:val="0"/>
+        <w:autoSpaceDN w:val="0"/>
+        <w:adjustRightInd w:val="0"/>
+        <w:spacing w:after="0" w:line="240" w:lineRule="auto"/>
+        <w:rPr>
+          <w:rFonts w:asciiTheme="majorHAnsi" w:hAnsiTheme="majorHAnsi" w:cstheme="majorHAnsi"/>
+        </w:rPr>
+      </w:pPr>
+      <w:proofErr w:type="spellStart"/>
+      <w:r>
+        <w:rPr>
+          <w:rFonts w:asciiTheme="majorHAnsi" w:hAnsiTheme="majorHAnsi" w:cstheme="majorHAnsi"/>
+        </w:rPr>
+        <w:t>Simulation</w:t>
+      </w:r>
+      <w:proofErr w:type="spellEnd"/>
+      <w:r>
+        <w:rPr>
+          <w:rFonts w:asciiTheme="majorHAnsi" w:hAnsiTheme="majorHAnsi" w:cstheme="majorHAnsi"/>
+        </w:rPr>
+        <w:t xml:space="preserve"> </w:t>
+      </w:r>
+      <w:proofErr w:type="spellStart"/>
+      <w:r>
+        <w:rPr>
+          <w:rFonts w:asciiTheme="majorHAnsi" w:hAnsiTheme="majorHAnsi" w:cstheme="majorHAnsi"/>
+        </w:rPr>
+        <w:t>environment</w:t>
+      </w:r>
+      <w:proofErr w:type="spellEnd"/>
+      <w:r>
+        <w:rPr>
+          <w:rFonts w:asciiTheme="majorHAnsi" w:hAnsiTheme="majorHAnsi" w:cstheme="majorHAnsi"/>
+        </w:rPr>
+        <w:t xml:space="preserve"> </w:t>
+      </w:r>
+      <w:proofErr w:type="spellStart"/>
+      <w:r>
+        <w:rPr>
+          <w:rFonts w:asciiTheme="majorHAnsi" w:hAnsiTheme="majorHAnsi" w:cstheme="majorHAnsi"/>
+        </w:rPr>
+        <w:t>for</w:t>
+      </w:r>
+      <w:proofErr w:type="spellEnd"/>
+      <w:r>
+        <w:rPr>
+          <w:rFonts w:asciiTheme="majorHAnsi" w:hAnsiTheme="majorHAnsi" w:cstheme="majorHAnsi"/>
+        </w:rPr>
+        <w:t xml:space="preserve"> </w:t>
+      </w:r>
+      <w:proofErr w:type="spellStart"/>
+      <w:r>
+        <w:rPr>
+          <w:rFonts w:asciiTheme="majorHAnsi" w:hAnsiTheme="majorHAnsi" w:cstheme="majorHAnsi"/>
+        </w:rPr>
+        <w:t>Reinfo</w:t>
+      </w:r>
+      <w:r>
+        <w:rPr>
+          <w:rFonts w:asciiTheme="majorHAnsi" w:hAnsiTheme="majorHAnsi" w:cstheme="majorHAnsi"/>
+        </w:rPr>
+        <w:t>rcement</w:t>
+      </w:r>
+      <w:proofErr w:type="spellEnd"/>
+      <w:r>
+        <w:rPr>
+          <w:rFonts w:asciiTheme="majorHAnsi" w:hAnsiTheme="majorHAnsi" w:cstheme="majorHAnsi"/>
+        </w:rPr>
+        <w:t xml:space="preserve"> </w:t>
+      </w:r>
+      <w:proofErr w:type="spellStart"/>
+      <w:r>
+        <w:rPr>
+          <w:rFonts w:asciiTheme="majorHAnsi" w:hAnsiTheme="majorHAnsi" w:cstheme="majorHAnsi"/>
+        </w:rPr>
+        <w:t>Learning</w:t>
+      </w:r>
+      <w:proofErr w:type="spellEnd"/>
+      <w:r>
+        <w:rPr>
+          <w:rFonts w:asciiTheme="majorHAnsi" w:hAnsiTheme="majorHAnsi" w:cstheme="majorHAnsi"/>
+        </w:rPr>
+        <w:t xml:space="preserve"> training of</w:t>
+      </w:r>
+      <w:r>
+        <w:rPr>
+          <w:rFonts w:asciiTheme="majorHAnsi" w:hAnsiTheme="majorHAnsi" w:cstheme="majorHAnsi"/>
+        </w:rPr>
+        <w:t xml:space="preserve"> </w:t>
+      </w:r>
+      <w:proofErr w:type="spellStart"/>
+      <w:r>
+        <w:rPr>
+          <w:rFonts w:asciiTheme="majorHAnsi" w:hAnsiTheme="majorHAnsi" w:cstheme="majorHAnsi"/>
+        </w:rPr>
+        <w:t>quadcopter</w:t>
+      </w:r>
+      <w:proofErr w:type="spellEnd"/>
+      <w:r>
+        <w:rPr>
+          <w:rFonts w:asciiTheme="majorHAnsi" w:hAnsiTheme="majorHAnsi" w:cstheme="majorHAnsi"/>
+        </w:rPr>
+        <w:t xml:space="preserve"> </w:t>
+      </w:r>
+      <w:proofErr w:type="spellStart"/>
+      <w:r>
+        <w:rPr>
+          <w:rFonts w:asciiTheme="majorHAnsi" w:hAnsiTheme="majorHAnsi" w:cstheme="majorHAnsi"/>
+        </w:rPr>
+        <w:t>aut</w:t>
+      </w:r>
+      <w:r>
+        <w:rPr>
+          <w:rFonts w:asciiTheme="majorHAnsi" w:hAnsiTheme="majorHAnsi" w:cstheme="majorHAnsi"/>
+        </w:rPr>
+        <w:t>onomous</w:t>
+      </w:r>
+      <w:proofErr w:type="spellEnd"/>
+      <w:r>
+        <w:rPr>
+          <w:rFonts w:asciiTheme="majorHAnsi" w:hAnsiTheme="majorHAnsi" w:cstheme="majorHAnsi"/>
+        </w:rPr>
+        <w:t xml:space="preserve"> </w:t>
+      </w:r>
+      <w:proofErr w:type="spellStart"/>
+      <w:r>
+        <w:rPr>
+          <w:rFonts w:asciiTheme="majorHAnsi" w:hAnsiTheme="majorHAnsi" w:cstheme="majorHAnsi"/>
+        </w:rPr>
+        <w:t>flight</w:t>
+      </w:r>
+      <w:proofErr w:type="spellEnd"/>
+      <w:r>
+        <w:rPr>
+          <w:rFonts w:asciiTheme="majorHAnsi" w:hAnsiTheme="majorHAnsi" w:cstheme="majorHAnsi"/>
+        </w:rPr>
+        <w:t>.</w:t>
+      </w:r>
+      <w:bookmarkStart w:id="0" w:name="_GoBack"/>
+      <w:bookmarkEnd w:id="0"/>
+    </w:p>
+    <w:p>
+      <w:pPr>
+        <w:autoSpaceDE w:val="0"/>
+        <w:autoSpaceDN w:val="0"/>
+        <w:adjustRightInd w:val="0"/>
+        <w:spacing w:after="0" w:line="240" w:lineRule="auto"/>
+        <w:rPr>
+          <w:rFonts w:asciiTheme="majorHAnsi" w:hAnsiTheme="majorHAnsi" w:cstheme="majorHAnsi"/>
+        </w:rPr>
+      </w:pPr>
+    </w:p>
+    <w:p>
+      <w:pPr>
+        <w:autoSpaceDE w:val="0"/>
+        <w:autoSpaceDN w:val="0"/>
+        <w:adjustRightInd w:val="0"/>
+        <w:spacing w:after="0" w:line="240" w:lineRule="auto"/>
+        <w:rPr>
+          <w:rFonts w:asciiTheme="majorHAnsi" w:hAnsiTheme="majorHAnsi" w:cstheme="majorHAnsi"/>
+        </w:rPr>
+      </w:pPr>
+      <w:proofErr w:type="spellStart"/>
+      <w:r>
+        <w:rPr>
+          <w:rFonts w:asciiTheme="majorHAnsi" w:hAnsiTheme="majorHAnsi" w:cstheme="majorHAnsi"/>
+        </w:rPr>
+        <w:t>The</w:t>
+      </w:r>
+      <w:proofErr w:type="spellEnd"/>
+      <w:r>
+        <w:rPr>
+          <w:rFonts w:asciiTheme="majorHAnsi" w:hAnsiTheme="majorHAnsi" w:cstheme="majorHAnsi"/>
+        </w:rPr>
+        <w:t xml:space="preserve"> use of drones in </w:t>
+      </w:r>
+      <w:proofErr w:type="spellStart"/>
+      <w:r>
+        <w:rPr>
+          <w:rFonts w:asciiTheme="majorHAnsi" w:hAnsiTheme="majorHAnsi" w:cstheme="majorHAnsi"/>
+        </w:rPr>
+        <w:t>recent</w:t>
+      </w:r>
+      <w:proofErr w:type="spellEnd"/>
+      <w:r>
+        <w:rPr>
+          <w:rFonts w:asciiTheme="majorHAnsi" w:hAnsiTheme="majorHAnsi" w:cstheme="majorHAnsi"/>
+        </w:rPr>
+        <w:t xml:space="preserve"> </w:t>
+      </w:r>
+      <w:proofErr w:type="spellStart"/>
+      <w:r>
+        <w:rPr>
+          <w:rFonts w:asciiTheme="majorHAnsi" w:hAnsiTheme="majorHAnsi" w:cstheme="majorHAnsi"/>
+        </w:rPr>
+        <w:t>years</w:t>
+      </w:r>
+      <w:proofErr w:type="spellEnd"/>
+      <w:r>
+        <w:rPr>
+          <w:rFonts w:asciiTheme="majorHAnsi" w:hAnsiTheme="majorHAnsi" w:cstheme="majorHAnsi"/>
+        </w:rPr>
+        <w:t xml:space="preserve"> has spread to </w:t>
+      </w:r>
+      <w:proofErr w:type="spellStart"/>
+      <w:r>
+        <w:rPr>
+          <w:rFonts w:asciiTheme="majorHAnsi" w:hAnsiTheme="majorHAnsi" w:cstheme="majorHAnsi"/>
+        </w:rPr>
+        <w:t>all</w:t>
+      </w:r>
+      <w:proofErr w:type="spellEnd"/>
+      <w:r>
+        <w:rPr>
+          <w:rFonts w:asciiTheme="majorHAnsi" w:hAnsiTheme="majorHAnsi" w:cstheme="majorHAnsi"/>
+        </w:rPr>
+        <w:t xml:space="preserve"> </w:t>
+      </w:r>
+      <w:proofErr w:type="spellStart"/>
+      <w:r>
+        <w:rPr>
+          <w:rFonts w:asciiTheme="majorHAnsi" w:hAnsiTheme="majorHAnsi" w:cstheme="majorHAnsi"/>
+        </w:rPr>
+        <w:t>types</w:t>
+      </w:r>
+      <w:proofErr w:type="spellEnd"/>
+      <w:r>
+        <w:rPr>
+          <w:rFonts w:asciiTheme="majorHAnsi" w:hAnsiTheme="majorHAnsi" w:cstheme="majorHAnsi"/>
+        </w:rPr>
+        <w:t xml:space="preserve"> of </w:t>
+      </w:r>
+      <w:proofErr w:type="spellStart"/>
+      <w:r>
+        <w:rPr>
+          <w:rFonts w:asciiTheme="majorHAnsi" w:hAnsiTheme="majorHAnsi" w:cstheme="majorHAnsi"/>
+        </w:rPr>
+        <w:t>applications</w:t>
+      </w:r>
+      <w:proofErr w:type="spellEnd"/>
+      <w:r>
+        <w:rPr>
+          <w:rFonts w:asciiTheme="majorHAnsi" w:hAnsiTheme="majorHAnsi" w:cstheme="majorHAnsi"/>
+        </w:rPr>
+        <w:t xml:space="preserve"> and use cases. </w:t>
+      </w:r>
+      <w:proofErr w:type="spellStart"/>
+      <w:r>
+        <w:rPr>
+          <w:rFonts w:asciiTheme="majorHAnsi" w:hAnsiTheme="majorHAnsi" w:cstheme="majorHAnsi"/>
+        </w:rPr>
+        <w:t>Their</w:t>
+      </w:r>
+      <w:proofErr w:type="spellEnd"/>
+      <w:r>
+        <w:rPr>
+          <w:rFonts w:asciiTheme="majorHAnsi" w:hAnsiTheme="majorHAnsi" w:cstheme="majorHAnsi"/>
+        </w:rPr>
+        <w:t xml:space="preserve"> </w:t>
+      </w:r>
+      <w:proofErr w:type="spellStart"/>
+      <w:r>
+        <w:rPr>
+          <w:rFonts w:asciiTheme="majorHAnsi" w:hAnsiTheme="majorHAnsi" w:cstheme="majorHAnsi"/>
+        </w:rPr>
+        <w:t>low</w:t>
+      </w:r>
+      <w:proofErr w:type="spellEnd"/>
+      <w:r>
+        <w:rPr>
+          <w:rFonts w:asciiTheme="majorHAnsi" w:hAnsiTheme="majorHAnsi" w:cstheme="majorHAnsi"/>
+        </w:rPr>
+        <w:t xml:space="preserve"> </w:t>
+      </w:r>
+      <w:proofErr w:type="spellStart"/>
+      <w:r>
+        <w:rPr>
+          <w:rFonts w:asciiTheme="majorHAnsi" w:hAnsiTheme="majorHAnsi" w:cstheme="majorHAnsi"/>
+        </w:rPr>
+        <w:t>cost</w:t>
+      </w:r>
+      <w:proofErr w:type="spellEnd"/>
+      <w:r>
+        <w:rPr>
+          <w:rFonts w:asciiTheme="majorHAnsi" w:hAnsiTheme="majorHAnsi" w:cstheme="majorHAnsi"/>
+        </w:rPr>
+        <w:t xml:space="preserve">, </w:t>
+      </w:r>
+      <w:proofErr w:type="spellStart"/>
+      <w:r>
+        <w:rPr>
+          <w:rFonts w:asciiTheme="majorHAnsi" w:hAnsiTheme="majorHAnsi" w:cstheme="majorHAnsi"/>
+        </w:rPr>
+        <w:t>reduced</w:t>
+      </w:r>
+      <w:proofErr w:type="spellEnd"/>
+      <w:r>
+        <w:rPr>
+          <w:rFonts w:asciiTheme="majorHAnsi" w:hAnsiTheme="majorHAnsi" w:cstheme="majorHAnsi"/>
+        </w:rPr>
+        <w:t xml:space="preserve"> </w:t>
+      </w:r>
+      <w:proofErr w:type="spellStart"/>
+      <w:r>
+        <w:rPr>
+          <w:rFonts w:asciiTheme="majorHAnsi" w:hAnsiTheme="majorHAnsi" w:cstheme="majorHAnsi"/>
+        </w:rPr>
+        <w:t>size</w:t>
+      </w:r>
+      <w:proofErr w:type="spellEnd"/>
+      <w:r>
+        <w:rPr>
+          <w:rFonts w:asciiTheme="majorHAnsi" w:hAnsiTheme="majorHAnsi" w:cstheme="majorHAnsi"/>
+        </w:rPr>
+        <w:t xml:space="preserve"> and </w:t>
+      </w:r>
+      <w:proofErr w:type="spellStart"/>
+      <w:r>
+        <w:rPr>
+          <w:rFonts w:asciiTheme="majorHAnsi" w:hAnsiTheme="majorHAnsi" w:cstheme="majorHAnsi"/>
+        </w:rPr>
+        <w:t>versatility</w:t>
+      </w:r>
+      <w:proofErr w:type="spellEnd"/>
+      <w:r>
+        <w:rPr>
+          <w:rFonts w:asciiTheme="majorHAnsi" w:hAnsiTheme="majorHAnsi" w:cstheme="majorHAnsi"/>
+        </w:rPr>
+        <w:t xml:space="preserve"> </w:t>
+      </w:r>
+      <w:proofErr w:type="spellStart"/>
+      <w:r>
+        <w:rPr>
+          <w:rFonts w:asciiTheme="majorHAnsi" w:hAnsiTheme="majorHAnsi" w:cstheme="majorHAnsi"/>
+        </w:rPr>
+        <w:t>give</w:t>
+      </w:r>
+      <w:proofErr w:type="spellEnd"/>
+      <w:r>
+        <w:rPr>
+          <w:rFonts w:asciiTheme="majorHAnsi" w:hAnsiTheme="majorHAnsi" w:cstheme="majorHAnsi"/>
+        </w:rPr>
+        <w:t xml:space="preserve"> </w:t>
+      </w:r>
+      <w:proofErr w:type="spellStart"/>
+      <w:r>
+        <w:rPr>
+          <w:rFonts w:asciiTheme="majorHAnsi" w:hAnsiTheme="majorHAnsi" w:cstheme="majorHAnsi"/>
+        </w:rPr>
+        <w:t>them</w:t>
+      </w:r>
+      <w:proofErr w:type="spellEnd"/>
+      <w:r>
+        <w:rPr>
+          <w:rFonts w:asciiTheme="majorHAnsi" w:hAnsiTheme="majorHAnsi" w:cstheme="majorHAnsi"/>
+        </w:rPr>
+        <w:t xml:space="preserve"> </w:t>
+      </w:r>
+      <w:proofErr w:type="spellStart"/>
+      <w:r>
+        <w:rPr>
+          <w:rFonts w:asciiTheme="majorHAnsi" w:hAnsiTheme="majorHAnsi" w:cstheme="majorHAnsi"/>
+        </w:rPr>
+        <w:t>great</w:t>
+      </w:r>
+      <w:proofErr w:type="spellEnd"/>
+      <w:r>
+        <w:rPr>
+          <w:rFonts w:asciiTheme="majorHAnsi" w:hAnsiTheme="majorHAnsi" w:cstheme="majorHAnsi"/>
+        </w:rPr>
+        <w:t xml:space="preserve"> </w:t>
+      </w:r>
+      <w:proofErr w:type="spellStart"/>
+      <w:r>
+        <w:rPr>
+          <w:rFonts w:asciiTheme="majorHAnsi" w:hAnsiTheme="majorHAnsi" w:cstheme="majorHAnsi"/>
+        </w:rPr>
+        <w:t>application</w:t>
+      </w:r>
+      <w:proofErr w:type="spellEnd"/>
+      <w:r>
+        <w:rPr>
+          <w:rFonts w:asciiTheme="majorHAnsi" w:hAnsiTheme="majorHAnsi" w:cstheme="majorHAnsi"/>
+        </w:rPr>
+        <w:t xml:space="preserve"> </w:t>
+      </w:r>
+      <w:proofErr w:type="spellStart"/>
+      <w:r>
+        <w:rPr>
+          <w:rFonts w:asciiTheme="majorHAnsi" w:hAnsiTheme="majorHAnsi" w:cstheme="majorHAnsi"/>
+        </w:rPr>
+        <w:t>capabilities</w:t>
+      </w:r>
+      <w:proofErr w:type="spellEnd"/>
+      <w:r>
+        <w:rPr>
+          <w:rFonts w:asciiTheme="majorHAnsi" w:hAnsiTheme="majorHAnsi" w:cstheme="majorHAnsi"/>
+        </w:rPr>
+        <w:t xml:space="preserve">. </w:t>
+      </w:r>
+      <w:proofErr w:type="spellStart"/>
+      <w:r>
+        <w:rPr>
+          <w:rFonts w:asciiTheme="majorHAnsi" w:hAnsiTheme="majorHAnsi" w:cstheme="majorHAnsi"/>
+        </w:rPr>
+        <w:t>Nowadays</w:t>
+      </w:r>
+      <w:proofErr w:type="spellEnd"/>
+      <w:r>
+        <w:rPr>
+          <w:rFonts w:asciiTheme="majorHAnsi" w:hAnsiTheme="majorHAnsi" w:cstheme="majorHAnsi"/>
+        </w:rPr>
+        <w:t xml:space="preserve">, </w:t>
+      </w:r>
+      <w:proofErr w:type="spellStart"/>
+      <w:r>
+        <w:rPr>
+          <w:rFonts w:asciiTheme="majorHAnsi" w:hAnsiTheme="majorHAnsi" w:cstheme="majorHAnsi"/>
+        </w:rPr>
+        <w:t>advances</w:t>
+      </w:r>
+      <w:proofErr w:type="spellEnd"/>
+      <w:r>
+        <w:rPr>
+          <w:rFonts w:asciiTheme="majorHAnsi" w:hAnsiTheme="majorHAnsi" w:cstheme="majorHAnsi"/>
+        </w:rPr>
+        <w:t xml:space="preserve"> in </w:t>
+      </w:r>
+      <w:proofErr w:type="spellStart"/>
+      <w:r>
+        <w:rPr>
+          <w:rFonts w:asciiTheme="majorHAnsi" w:hAnsiTheme="majorHAnsi" w:cstheme="majorHAnsi"/>
+        </w:rPr>
+        <w:t>technology</w:t>
+      </w:r>
+      <w:proofErr w:type="spellEnd"/>
+      <w:r>
+        <w:rPr>
+          <w:rFonts w:asciiTheme="majorHAnsi" w:hAnsiTheme="majorHAnsi" w:cstheme="majorHAnsi"/>
+        </w:rPr>
+        <w:t xml:space="preserve"> are </w:t>
+      </w:r>
+      <w:proofErr w:type="spellStart"/>
+      <w:r>
+        <w:rPr>
+          <w:rFonts w:asciiTheme="majorHAnsi" w:hAnsiTheme="majorHAnsi" w:cstheme="majorHAnsi"/>
+        </w:rPr>
+        <w:t>making</w:t>
+      </w:r>
+      <w:proofErr w:type="spellEnd"/>
+      <w:r>
+        <w:rPr>
+          <w:rFonts w:asciiTheme="majorHAnsi" w:hAnsiTheme="majorHAnsi" w:cstheme="majorHAnsi"/>
+        </w:rPr>
+        <w:t xml:space="preserve"> </w:t>
+      </w:r>
+      <w:proofErr w:type="spellStart"/>
+      <w:r>
+        <w:rPr>
+          <w:rFonts w:asciiTheme="majorHAnsi" w:hAnsiTheme="majorHAnsi" w:cstheme="majorHAnsi"/>
+        </w:rPr>
+        <w:t>it</w:t>
+      </w:r>
+      <w:proofErr w:type="spellEnd"/>
+      <w:r>
+        <w:rPr>
+          <w:rFonts w:asciiTheme="majorHAnsi" w:hAnsiTheme="majorHAnsi" w:cstheme="majorHAnsi"/>
+        </w:rPr>
+        <w:t xml:space="preserve"> </w:t>
+      </w:r>
+      <w:proofErr w:type="spellStart"/>
+      <w:r>
+        <w:rPr>
+          <w:rFonts w:asciiTheme="majorHAnsi" w:hAnsiTheme="majorHAnsi" w:cstheme="majorHAnsi"/>
+        </w:rPr>
+        <w:t>possible</w:t>
+      </w:r>
+      <w:proofErr w:type="spellEnd"/>
+      <w:r>
+        <w:rPr>
+          <w:rFonts w:asciiTheme="majorHAnsi" w:hAnsiTheme="majorHAnsi" w:cstheme="majorHAnsi"/>
+        </w:rPr>
+        <w:t xml:space="preserve"> to </w:t>
+      </w:r>
+      <w:proofErr w:type="spellStart"/>
+      <w:r>
+        <w:rPr>
+          <w:rFonts w:asciiTheme="majorHAnsi" w:hAnsiTheme="majorHAnsi" w:cstheme="majorHAnsi"/>
+        </w:rPr>
+        <w:t>design</w:t>
+      </w:r>
+      <w:proofErr w:type="spellEnd"/>
+      <w:r>
+        <w:rPr>
+          <w:rFonts w:asciiTheme="majorHAnsi" w:hAnsiTheme="majorHAnsi" w:cstheme="majorHAnsi"/>
+        </w:rPr>
+        <w:t xml:space="preserve"> </w:t>
+      </w:r>
+      <w:proofErr w:type="spellStart"/>
+      <w:r>
+        <w:rPr>
+          <w:rFonts w:asciiTheme="majorHAnsi" w:hAnsiTheme="majorHAnsi" w:cstheme="majorHAnsi"/>
+        </w:rPr>
+        <w:t>autonomous</w:t>
+      </w:r>
+      <w:proofErr w:type="spellEnd"/>
+      <w:r>
+        <w:rPr>
+          <w:rFonts w:asciiTheme="majorHAnsi" w:hAnsiTheme="majorHAnsi" w:cstheme="majorHAnsi"/>
+        </w:rPr>
+        <w:t xml:space="preserve"> drones </w:t>
+      </w:r>
+      <w:proofErr w:type="spellStart"/>
+      <w:r>
+        <w:rPr>
+          <w:rFonts w:asciiTheme="majorHAnsi" w:hAnsiTheme="majorHAnsi" w:cstheme="majorHAnsi"/>
+        </w:rPr>
+        <w:t>that</w:t>
+      </w:r>
+      <w:proofErr w:type="spellEnd"/>
+      <w:r>
+        <w:rPr>
+          <w:rFonts w:asciiTheme="majorHAnsi" w:hAnsiTheme="majorHAnsi" w:cstheme="majorHAnsi"/>
+        </w:rPr>
+        <w:t xml:space="preserve"> can </w:t>
+      </w:r>
+      <w:proofErr w:type="spellStart"/>
+      <w:r>
+        <w:rPr>
+          <w:rFonts w:asciiTheme="majorHAnsi" w:hAnsiTheme="majorHAnsi" w:cstheme="majorHAnsi"/>
+        </w:rPr>
+        <w:t>carry</w:t>
+      </w:r>
+      <w:proofErr w:type="spellEnd"/>
+      <w:r>
+        <w:rPr>
+          <w:rFonts w:asciiTheme="majorHAnsi" w:hAnsiTheme="majorHAnsi" w:cstheme="majorHAnsi"/>
+        </w:rPr>
+        <w:t xml:space="preserve"> </w:t>
+      </w:r>
+      <w:proofErr w:type="spellStart"/>
+      <w:r>
+        <w:rPr>
+          <w:rFonts w:asciiTheme="majorHAnsi" w:hAnsiTheme="majorHAnsi" w:cstheme="majorHAnsi"/>
+        </w:rPr>
+        <w:t>out</w:t>
+      </w:r>
+      <w:proofErr w:type="spellEnd"/>
+      <w:r>
+        <w:rPr>
+          <w:rFonts w:asciiTheme="majorHAnsi" w:hAnsiTheme="majorHAnsi" w:cstheme="majorHAnsi"/>
+        </w:rPr>
+        <w:t xml:space="preserve"> </w:t>
+      </w:r>
+      <w:proofErr w:type="spellStart"/>
+      <w:r>
+        <w:rPr>
+          <w:rFonts w:asciiTheme="majorHAnsi" w:hAnsiTheme="majorHAnsi" w:cstheme="majorHAnsi"/>
+        </w:rPr>
+        <w:t>their</w:t>
+      </w:r>
+      <w:proofErr w:type="spellEnd"/>
+      <w:r>
+        <w:rPr>
+          <w:rFonts w:asciiTheme="majorHAnsi" w:hAnsiTheme="majorHAnsi" w:cstheme="majorHAnsi"/>
+        </w:rPr>
+        <w:t xml:space="preserve"> </w:t>
+      </w:r>
+      <w:proofErr w:type="spellStart"/>
+      <w:r>
+        <w:rPr>
+          <w:rFonts w:asciiTheme="majorHAnsi" w:hAnsiTheme="majorHAnsi" w:cstheme="majorHAnsi"/>
+        </w:rPr>
+        <w:t>task</w:t>
+      </w:r>
+      <w:proofErr w:type="spellEnd"/>
+      <w:r>
+        <w:rPr>
+          <w:rFonts w:asciiTheme="majorHAnsi" w:hAnsiTheme="majorHAnsi" w:cstheme="majorHAnsi"/>
+        </w:rPr>
+        <w:t xml:space="preserve"> </w:t>
+      </w:r>
+      <w:proofErr w:type="spellStart"/>
+      <w:r>
+        <w:rPr>
+          <w:rFonts w:asciiTheme="majorHAnsi" w:hAnsiTheme="majorHAnsi" w:cstheme="majorHAnsi"/>
+        </w:rPr>
+        <w:t>on</w:t>
+      </w:r>
+      <w:proofErr w:type="spellEnd"/>
+      <w:r>
+        <w:rPr>
+          <w:rFonts w:asciiTheme="majorHAnsi" w:hAnsiTheme="majorHAnsi" w:cstheme="majorHAnsi"/>
+        </w:rPr>
+        <w:t xml:space="preserve"> </w:t>
+      </w:r>
+      <w:proofErr w:type="spellStart"/>
+      <w:r>
+        <w:rPr>
+          <w:rFonts w:asciiTheme="majorHAnsi" w:hAnsiTheme="majorHAnsi" w:cstheme="majorHAnsi"/>
+        </w:rPr>
+        <w:t>their</w:t>
+      </w:r>
+      <w:proofErr w:type="spellEnd"/>
+      <w:r>
+        <w:rPr>
+          <w:rFonts w:asciiTheme="majorHAnsi" w:hAnsiTheme="majorHAnsi" w:cstheme="majorHAnsi"/>
+        </w:rPr>
+        <w:t xml:space="preserve"> </w:t>
+      </w:r>
+      <w:proofErr w:type="spellStart"/>
+      <w:r>
+        <w:rPr>
+          <w:rFonts w:asciiTheme="majorHAnsi" w:hAnsiTheme="majorHAnsi" w:cstheme="majorHAnsi"/>
+        </w:rPr>
+        <w:t>own</w:t>
+      </w:r>
+      <w:proofErr w:type="spellEnd"/>
+      <w:r>
+        <w:rPr>
+          <w:rFonts w:asciiTheme="majorHAnsi" w:hAnsiTheme="majorHAnsi" w:cstheme="majorHAnsi"/>
+        </w:rPr>
+        <w:t xml:space="preserve">. </w:t>
+      </w:r>
+      <w:proofErr w:type="spellStart"/>
+      <w:r>
+        <w:rPr>
+          <w:rFonts w:asciiTheme="majorHAnsi" w:hAnsiTheme="majorHAnsi" w:cstheme="majorHAnsi"/>
+        </w:rPr>
+        <w:t>This</w:t>
+      </w:r>
+      <w:proofErr w:type="spellEnd"/>
+      <w:r>
+        <w:rPr>
+          <w:rFonts w:asciiTheme="majorHAnsi" w:hAnsiTheme="majorHAnsi" w:cstheme="majorHAnsi"/>
+        </w:rPr>
+        <w:t xml:space="preserve"> </w:t>
+      </w:r>
+      <w:proofErr w:type="spellStart"/>
+      <w:r>
+        <w:rPr>
+          <w:rFonts w:asciiTheme="majorHAnsi" w:hAnsiTheme="majorHAnsi" w:cstheme="majorHAnsi"/>
+        </w:rPr>
+        <w:t>work</w:t>
+      </w:r>
+      <w:proofErr w:type="spellEnd"/>
+      <w:r>
+        <w:rPr>
+          <w:rFonts w:asciiTheme="majorHAnsi" w:hAnsiTheme="majorHAnsi" w:cstheme="majorHAnsi"/>
+        </w:rPr>
+        <w:t xml:space="preserve"> describes </w:t>
+      </w:r>
+      <w:proofErr w:type="spellStart"/>
+      <w:r>
+        <w:rPr>
+          <w:rFonts w:asciiTheme="majorHAnsi" w:hAnsiTheme="majorHAnsi" w:cstheme="majorHAnsi"/>
+        </w:rPr>
+        <w:t>the</w:t>
+      </w:r>
+      <w:proofErr w:type="spellEnd"/>
+      <w:r>
+        <w:rPr>
+          <w:rFonts w:asciiTheme="majorHAnsi" w:hAnsiTheme="majorHAnsi" w:cstheme="majorHAnsi"/>
+        </w:rPr>
+        <w:t xml:space="preserve"> </w:t>
+      </w:r>
+      <w:proofErr w:type="spellStart"/>
+      <w:r>
+        <w:rPr>
+          <w:rFonts w:asciiTheme="majorHAnsi" w:hAnsiTheme="majorHAnsi" w:cstheme="majorHAnsi"/>
+        </w:rPr>
+        <w:t>process</w:t>
+      </w:r>
+      <w:proofErr w:type="spellEnd"/>
+      <w:r>
+        <w:rPr>
+          <w:rFonts w:asciiTheme="majorHAnsi" w:hAnsiTheme="majorHAnsi" w:cstheme="majorHAnsi"/>
+        </w:rPr>
+        <w:t xml:space="preserve"> of </w:t>
+      </w:r>
+      <w:proofErr w:type="spellStart"/>
+      <w:r>
+        <w:rPr>
+          <w:rFonts w:asciiTheme="majorHAnsi" w:hAnsiTheme="majorHAnsi" w:cstheme="majorHAnsi"/>
+        </w:rPr>
+        <w:t>building</w:t>
+      </w:r>
+      <w:proofErr w:type="spellEnd"/>
+      <w:r>
+        <w:rPr>
+          <w:rFonts w:asciiTheme="majorHAnsi" w:hAnsiTheme="majorHAnsi" w:cstheme="majorHAnsi"/>
+        </w:rPr>
+        <w:t xml:space="preserve"> a </w:t>
+      </w:r>
+      <w:proofErr w:type="spellStart"/>
+      <w:r>
+        <w:rPr>
+          <w:rFonts w:asciiTheme="majorHAnsi" w:hAnsiTheme="majorHAnsi" w:cstheme="majorHAnsi"/>
+        </w:rPr>
+        <w:t>framework</w:t>
+      </w:r>
+      <w:proofErr w:type="spellEnd"/>
+      <w:r>
+        <w:rPr>
+          <w:rFonts w:asciiTheme="majorHAnsi" w:hAnsiTheme="majorHAnsi" w:cstheme="majorHAnsi"/>
+        </w:rPr>
+        <w:t xml:space="preserve"> </w:t>
+      </w:r>
+      <w:proofErr w:type="spellStart"/>
+      <w:r>
+        <w:rPr>
+          <w:rFonts w:asciiTheme="majorHAnsi" w:hAnsiTheme="majorHAnsi" w:cstheme="majorHAnsi"/>
+        </w:rPr>
+        <w:t>for</w:t>
+      </w:r>
+      <w:proofErr w:type="spellEnd"/>
+      <w:r>
+        <w:rPr>
+          <w:rFonts w:asciiTheme="majorHAnsi" w:hAnsiTheme="majorHAnsi" w:cstheme="majorHAnsi"/>
+        </w:rPr>
+        <w:t xml:space="preserve"> </w:t>
+      </w:r>
+      <w:proofErr w:type="spellStart"/>
+      <w:r>
+        <w:rPr>
+          <w:rFonts w:asciiTheme="majorHAnsi" w:hAnsiTheme="majorHAnsi" w:cstheme="majorHAnsi"/>
+        </w:rPr>
+        <w:t>simulation</w:t>
+      </w:r>
+      <w:proofErr w:type="spellEnd"/>
+      <w:r>
+        <w:rPr>
+          <w:rFonts w:asciiTheme="majorHAnsi" w:hAnsiTheme="majorHAnsi" w:cstheme="majorHAnsi"/>
+        </w:rPr>
+        <w:t xml:space="preserve">, </w:t>
+      </w:r>
+      <w:proofErr w:type="spellStart"/>
+      <w:r>
+        <w:rPr>
+          <w:rFonts w:asciiTheme="majorHAnsi" w:hAnsiTheme="majorHAnsi" w:cstheme="majorHAnsi"/>
+        </w:rPr>
+        <w:t>development</w:t>
+      </w:r>
+      <w:proofErr w:type="spellEnd"/>
+      <w:r>
+        <w:rPr>
+          <w:rFonts w:asciiTheme="majorHAnsi" w:hAnsiTheme="majorHAnsi" w:cstheme="majorHAnsi"/>
+        </w:rPr>
+        <w:t xml:space="preserve"> and training of </w:t>
+      </w:r>
+      <w:proofErr w:type="spellStart"/>
+      <w:r>
+        <w:rPr>
+          <w:rFonts w:asciiTheme="majorHAnsi" w:hAnsiTheme="majorHAnsi" w:cstheme="majorHAnsi"/>
+        </w:rPr>
+        <w:t>intelligent</w:t>
+      </w:r>
+      <w:proofErr w:type="spellEnd"/>
+      <w:r>
+        <w:rPr>
+          <w:rFonts w:asciiTheme="majorHAnsi" w:hAnsiTheme="majorHAnsi" w:cstheme="majorHAnsi"/>
+        </w:rPr>
+        <w:t xml:space="preserve"> </w:t>
+      </w:r>
+      <w:proofErr w:type="spellStart"/>
+      <w:r>
+        <w:rPr>
+          <w:rFonts w:asciiTheme="majorHAnsi" w:hAnsiTheme="majorHAnsi" w:cstheme="majorHAnsi"/>
+        </w:rPr>
+        <w:t>systems</w:t>
+      </w:r>
+      <w:proofErr w:type="spellEnd"/>
+      <w:r>
+        <w:rPr>
+          <w:rFonts w:asciiTheme="majorHAnsi" w:hAnsiTheme="majorHAnsi" w:cstheme="majorHAnsi"/>
+        </w:rPr>
+        <w:t xml:space="preserve"> </w:t>
+      </w:r>
+      <w:proofErr w:type="spellStart"/>
+      <w:r>
+        <w:rPr>
+          <w:rFonts w:asciiTheme="majorHAnsi" w:hAnsiTheme="majorHAnsi" w:cstheme="majorHAnsi"/>
+        </w:rPr>
+        <w:t>based</w:t>
+      </w:r>
+      <w:proofErr w:type="spellEnd"/>
+      <w:r>
+        <w:rPr>
+          <w:rFonts w:asciiTheme="majorHAnsi" w:hAnsiTheme="majorHAnsi" w:cstheme="majorHAnsi"/>
+        </w:rPr>
+        <w:t xml:space="preserve"> </w:t>
+      </w:r>
+      <w:proofErr w:type="spellStart"/>
+      <w:r>
+        <w:rPr>
+          <w:rFonts w:asciiTheme="majorHAnsi" w:hAnsiTheme="majorHAnsi" w:cstheme="majorHAnsi"/>
+        </w:rPr>
+        <w:t>on</w:t>
+      </w:r>
+      <w:proofErr w:type="spellEnd"/>
+      <w:r>
+        <w:rPr>
+          <w:rFonts w:asciiTheme="majorHAnsi" w:hAnsiTheme="majorHAnsi" w:cstheme="majorHAnsi"/>
+        </w:rPr>
+        <w:t xml:space="preserve"> </w:t>
+      </w:r>
+      <w:proofErr w:type="spellStart"/>
+      <w:r>
+        <w:rPr>
+          <w:rFonts w:asciiTheme="majorHAnsi" w:hAnsiTheme="majorHAnsi" w:cstheme="majorHAnsi"/>
+        </w:rPr>
+        <w:t>Reinforcement</w:t>
+      </w:r>
+      <w:proofErr w:type="spellEnd"/>
+      <w:r>
+        <w:rPr>
+          <w:rFonts w:asciiTheme="majorHAnsi" w:hAnsiTheme="majorHAnsi" w:cstheme="majorHAnsi"/>
+        </w:rPr>
+        <w:t xml:space="preserve"> </w:t>
+      </w:r>
+      <w:proofErr w:type="spellStart"/>
+      <w:r>
+        <w:rPr>
+          <w:rFonts w:asciiTheme="majorHAnsi" w:hAnsiTheme="majorHAnsi" w:cstheme="majorHAnsi"/>
+        </w:rPr>
+        <w:t>Learning</w:t>
+      </w:r>
+      <w:proofErr w:type="spellEnd"/>
+      <w:r>
+        <w:rPr>
+          <w:rFonts w:asciiTheme="majorHAnsi" w:hAnsiTheme="majorHAnsi" w:cstheme="majorHAnsi"/>
+        </w:rPr>
+        <w:t xml:space="preserve"> </w:t>
+      </w:r>
+      <w:proofErr w:type="spellStart"/>
+      <w:r>
+        <w:rPr>
+          <w:rFonts w:asciiTheme="majorHAnsi" w:hAnsiTheme="majorHAnsi" w:cstheme="majorHAnsi"/>
+        </w:rPr>
+        <w:t>focused</w:t>
+      </w:r>
+      <w:proofErr w:type="spellEnd"/>
+      <w:r>
+        <w:rPr>
+          <w:rFonts w:asciiTheme="majorHAnsi" w:hAnsiTheme="majorHAnsi" w:cstheme="majorHAnsi"/>
+        </w:rPr>
+        <w:t xml:space="preserve"> </w:t>
+      </w:r>
+      <w:proofErr w:type="spellStart"/>
+      <w:r>
+        <w:rPr>
+          <w:rFonts w:asciiTheme="majorHAnsi" w:hAnsiTheme="majorHAnsi" w:cstheme="majorHAnsi"/>
+        </w:rPr>
+        <w:t>on</w:t>
+      </w:r>
+      <w:proofErr w:type="spellEnd"/>
+      <w:r>
+        <w:rPr>
+          <w:rFonts w:asciiTheme="majorHAnsi" w:hAnsiTheme="majorHAnsi" w:cstheme="majorHAnsi"/>
+        </w:rPr>
+        <w:t xml:space="preserve"> </w:t>
+      </w:r>
+      <w:proofErr w:type="spellStart"/>
+      <w:r>
+        <w:rPr>
+          <w:rFonts w:asciiTheme="majorHAnsi" w:hAnsiTheme="majorHAnsi" w:cstheme="majorHAnsi"/>
+        </w:rPr>
+        <w:t>experimentation</w:t>
+      </w:r>
+      <w:proofErr w:type="spellEnd"/>
+      <w:r>
+        <w:rPr>
+          <w:rFonts w:asciiTheme="majorHAnsi" w:hAnsiTheme="majorHAnsi" w:cstheme="majorHAnsi"/>
+        </w:rPr>
+        <w:t xml:space="preserve"> </w:t>
+      </w:r>
+      <w:proofErr w:type="spellStart"/>
+      <w:r>
+        <w:rPr>
+          <w:rFonts w:asciiTheme="majorHAnsi" w:hAnsiTheme="majorHAnsi" w:cstheme="majorHAnsi"/>
+        </w:rPr>
+        <w:t>with</w:t>
+      </w:r>
+      <w:proofErr w:type="spellEnd"/>
+      <w:r>
+        <w:rPr>
+          <w:rFonts w:asciiTheme="majorHAnsi" w:hAnsiTheme="majorHAnsi" w:cstheme="majorHAnsi"/>
+        </w:rPr>
+        <w:t xml:space="preserve"> </w:t>
+      </w:r>
+      <w:proofErr w:type="spellStart"/>
+      <w:r>
+        <w:rPr>
+          <w:rFonts w:asciiTheme="majorHAnsi" w:hAnsiTheme="majorHAnsi" w:cstheme="majorHAnsi"/>
+        </w:rPr>
+        <w:t>autonomous</w:t>
+      </w:r>
+      <w:proofErr w:type="spellEnd"/>
+      <w:r>
+        <w:rPr>
+          <w:rFonts w:asciiTheme="majorHAnsi" w:hAnsiTheme="majorHAnsi" w:cstheme="majorHAnsi"/>
+        </w:rPr>
+        <w:t xml:space="preserve"> </w:t>
+      </w:r>
+      <w:proofErr w:type="spellStart"/>
+      <w:r>
+        <w:rPr>
+          <w:rFonts w:asciiTheme="majorHAnsi" w:hAnsiTheme="majorHAnsi" w:cstheme="majorHAnsi"/>
+        </w:rPr>
+        <w:t>drone</w:t>
+      </w:r>
+      <w:proofErr w:type="spellEnd"/>
+      <w:r>
+        <w:rPr>
+          <w:rFonts w:asciiTheme="majorHAnsi" w:hAnsiTheme="majorHAnsi" w:cstheme="majorHAnsi"/>
+        </w:rPr>
+        <w:t xml:space="preserve"> </w:t>
+      </w:r>
+      <w:proofErr w:type="spellStart"/>
+      <w:r>
+        <w:rPr>
+          <w:rFonts w:asciiTheme="majorHAnsi" w:hAnsiTheme="majorHAnsi" w:cstheme="majorHAnsi"/>
+        </w:rPr>
+        <w:t>flight</w:t>
+      </w:r>
+      <w:proofErr w:type="spellEnd"/>
+      <w:r>
+        <w:rPr>
+          <w:rFonts w:asciiTheme="majorHAnsi" w:hAnsiTheme="majorHAnsi" w:cstheme="majorHAnsi"/>
+        </w:rPr>
+        <w:t xml:space="preserve">. </w:t>
+      </w:r>
+      <w:proofErr w:type="spellStart"/>
+      <w:r>
+        <w:rPr>
+          <w:rFonts w:asciiTheme="majorHAnsi" w:hAnsiTheme="majorHAnsi" w:cstheme="majorHAnsi"/>
+        </w:rPr>
+        <w:t>This</w:t>
+      </w:r>
+      <w:proofErr w:type="spellEnd"/>
+      <w:r>
+        <w:rPr>
+          <w:rFonts w:asciiTheme="majorHAnsi" w:hAnsiTheme="majorHAnsi" w:cstheme="majorHAnsi"/>
+        </w:rPr>
+        <w:t xml:space="preserve"> </w:t>
+      </w:r>
+      <w:proofErr w:type="spellStart"/>
+      <w:r>
+        <w:rPr>
+          <w:rFonts w:asciiTheme="majorHAnsi" w:hAnsiTheme="majorHAnsi" w:cstheme="majorHAnsi"/>
+        </w:rPr>
+        <w:t>framework</w:t>
+      </w:r>
+      <w:proofErr w:type="spellEnd"/>
+      <w:r>
+        <w:rPr>
+          <w:rFonts w:asciiTheme="majorHAnsi" w:hAnsiTheme="majorHAnsi" w:cstheme="majorHAnsi"/>
+        </w:rPr>
+        <w:t xml:space="preserve"> </w:t>
+      </w:r>
+      <w:proofErr w:type="spellStart"/>
+      <w:r>
+        <w:rPr>
+          <w:rFonts w:asciiTheme="majorHAnsi" w:hAnsiTheme="majorHAnsi" w:cstheme="majorHAnsi"/>
+        </w:rPr>
+        <w:t>integrates</w:t>
+      </w:r>
+      <w:proofErr w:type="spellEnd"/>
+      <w:r>
+        <w:rPr>
+          <w:rFonts w:asciiTheme="majorHAnsi" w:hAnsiTheme="majorHAnsi" w:cstheme="majorHAnsi"/>
+        </w:rPr>
+        <w:t xml:space="preserve"> </w:t>
+      </w:r>
+      <w:proofErr w:type="spellStart"/>
+      <w:r>
+        <w:rPr>
+          <w:rFonts w:asciiTheme="majorHAnsi" w:hAnsiTheme="majorHAnsi" w:cstheme="majorHAnsi"/>
+        </w:rPr>
+        <w:t>the</w:t>
+      </w:r>
+      <w:proofErr w:type="spellEnd"/>
+      <w:r>
+        <w:rPr>
+          <w:rFonts w:asciiTheme="majorHAnsi" w:hAnsiTheme="majorHAnsi" w:cstheme="majorHAnsi"/>
+        </w:rPr>
+        <w:t xml:space="preserve"> Microsoft </w:t>
+      </w:r>
+      <w:proofErr w:type="spellStart"/>
+      <w:r>
+        <w:rPr>
+          <w:rFonts w:asciiTheme="majorHAnsi" w:hAnsiTheme="majorHAnsi" w:cstheme="majorHAnsi"/>
+        </w:rPr>
+        <w:t>AirSim</w:t>
+      </w:r>
+      <w:proofErr w:type="spellEnd"/>
+      <w:r>
+        <w:rPr>
+          <w:rFonts w:asciiTheme="majorHAnsi" w:hAnsiTheme="majorHAnsi" w:cstheme="majorHAnsi"/>
+        </w:rPr>
+        <w:t xml:space="preserve"> </w:t>
+      </w:r>
+      <w:proofErr w:type="spellStart"/>
+      <w:r>
+        <w:rPr>
+          <w:rFonts w:asciiTheme="majorHAnsi" w:hAnsiTheme="majorHAnsi" w:cstheme="majorHAnsi"/>
+        </w:rPr>
+        <w:t>simulation</w:t>
+      </w:r>
+      <w:proofErr w:type="spellEnd"/>
+      <w:r>
+        <w:rPr>
+          <w:rFonts w:asciiTheme="majorHAnsi" w:hAnsiTheme="majorHAnsi" w:cstheme="majorHAnsi"/>
+        </w:rPr>
+        <w:t xml:space="preserve"> </w:t>
+      </w:r>
+      <w:proofErr w:type="spellStart"/>
+      <w:r>
+        <w:rPr>
+          <w:rFonts w:asciiTheme="majorHAnsi" w:hAnsiTheme="majorHAnsi" w:cstheme="majorHAnsi"/>
+        </w:rPr>
+        <w:t>environment</w:t>
+      </w:r>
+      <w:proofErr w:type="spellEnd"/>
+      <w:r>
+        <w:rPr>
+          <w:rFonts w:asciiTheme="majorHAnsi" w:hAnsiTheme="majorHAnsi" w:cstheme="majorHAnsi"/>
+        </w:rPr>
+        <w:t xml:space="preserve">, </w:t>
+      </w:r>
+      <w:proofErr w:type="spellStart"/>
+      <w:r>
+        <w:rPr>
+          <w:rFonts w:asciiTheme="majorHAnsi" w:hAnsiTheme="majorHAnsi" w:cstheme="majorHAnsi"/>
+        </w:rPr>
+        <w:t>the</w:t>
+      </w:r>
+      <w:proofErr w:type="spellEnd"/>
+      <w:r>
+        <w:rPr>
+          <w:rFonts w:asciiTheme="majorHAnsi" w:hAnsiTheme="majorHAnsi" w:cstheme="majorHAnsi"/>
+        </w:rPr>
+        <w:t xml:space="preserve"> PX4 </w:t>
+      </w:r>
+      <w:proofErr w:type="spellStart"/>
+      <w:r>
+        <w:rPr>
+          <w:rFonts w:asciiTheme="majorHAnsi" w:hAnsiTheme="majorHAnsi" w:cstheme="majorHAnsi"/>
+        </w:rPr>
+        <w:t>flight</w:t>
+      </w:r>
+      <w:proofErr w:type="spellEnd"/>
+      <w:r>
+        <w:rPr>
+          <w:rFonts w:asciiTheme="majorHAnsi" w:hAnsiTheme="majorHAnsi" w:cstheme="majorHAnsi"/>
+        </w:rPr>
+        <w:t xml:space="preserve"> </w:t>
+      </w:r>
+      <w:proofErr w:type="spellStart"/>
+      <w:r>
+        <w:rPr>
+          <w:rFonts w:asciiTheme="majorHAnsi" w:hAnsiTheme="majorHAnsi" w:cstheme="majorHAnsi"/>
+        </w:rPr>
+        <w:t>controller</w:t>
+      </w:r>
+      <w:proofErr w:type="spellEnd"/>
+      <w:r>
+        <w:rPr>
+          <w:rFonts w:asciiTheme="majorHAnsi" w:hAnsiTheme="majorHAnsi" w:cstheme="majorHAnsi"/>
+        </w:rPr>
+        <w:t xml:space="preserve">, </w:t>
+      </w:r>
+      <w:proofErr w:type="spellStart"/>
+      <w:r>
+        <w:rPr>
+          <w:rFonts w:asciiTheme="majorHAnsi" w:hAnsiTheme="majorHAnsi" w:cstheme="majorHAnsi"/>
+        </w:rPr>
+        <w:t>the</w:t>
+      </w:r>
+      <w:proofErr w:type="spellEnd"/>
+      <w:r>
+        <w:rPr>
+          <w:rFonts w:asciiTheme="majorHAnsi" w:hAnsiTheme="majorHAnsi" w:cstheme="majorHAnsi"/>
+        </w:rPr>
+        <w:t xml:space="preserve"> ROS </w:t>
+      </w:r>
+      <w:proofErr w:type="spellStart"/>
+      <w:r>
+        <w:rPr>
+          <w:rFonts w:asciiTheme="majorHAnsi" w:hAnsiTheme="majorHAnsi" w:cstheme="majorHAnsi"/>
+        </w:rPr>
+        <w:t>robotic</w:t>
+      </w:r>
+      <w:proofErr w:type="spellEnd"/>
+      <w:r>
+        <w:rPr>
+          <w:rFonts w:asciiTheme="majorHAnsi" w:hAnsiTheme="majorHAnsi" w:cstheme="majorHAnsi"/>
+        </w:rPr>
+        <w:t xml:space="preserve"> </w:t>
+      </w:r>
+      <w:proofErr w:type="spellStart"/>
+      <w:r>
+        <w:rPr>
+          <w:rFonts w:asciiTheme="majorHAnsi" w:hAnsiTheme="majorHAnsi" w:cstheme="majorHAnsi"/>
+        </w:rPr>
+        <w:t>operating</w:t>
+      </w:r>
+      <w:proofErr w:type="spellEnd"/>
+      <w:r>
+        <w:rPr>
+          <w:rFonts w:asciiTheme="majorHAnsi" w:hAnsiTheme="majorHAnsi" w:cstheme="majorHAnsi"/>
+        </w:rPr>
+        <w:t xml:space="preserve"> </w:t>
+      </w:r>
+      <w:proofErr w:type="spellStart"/>
+      <w:r>
+        <w:rPr>
+          <w:rFonts w:asciiTheme="majorHAnsi" w:hAnsiTheme="majorHAnsi" w:cstheme="majorHAnsi"/>
+        </w:rPr>
+        <w:t>system</w:t>
+      </w:r>
+      <w:proofErr w:type="spellEnd"/>
+      <w:r>
+        <w:rPr>
+          <w:rFonts w:asciiTheme="majorHAnsi" w:hAnsiTheme="majorHAnsi" w:cstheme="majorHAnsi"/>
+        </w:rPr>
+        <w:t xml:space="preserve"> and </w:t>
+      </w:r>
+      <w:proofErr w:type="spellStart"/>
+      <w:r>
+        <w:rPr>
+          <w:rFonts w:asciiTheme="majorHAnsi" w:hAnsiTheme="majorHAnsi" w:cstheme="majorHAnsi"/>
+        </w:rPr>
+        <w:t>the</w:t>
+      </w:r>
+      <w:proofErr w:type="spellEnd"/>
+      <w:r>
+        <w:rPr>
+          <w:rFonts w:asciiTheme="majorHAnsi" w:hAnsiTheme="majorHAnsi" w:cstheme="majorHAnsi"/>
+        </w:rPr>
+        <w:t xml:space="preserve"> artificial </w:t>
+      </w:r>
+      <w:proofErr w:type="spellStart"/>
+      <w:r>
+        <w:rPr>
+          <w:rFonts w:asciiTheme="majorHAnsi" w:hAnsiTheme="majorHAnsi" w:cstheme="majorHAnsi"/>
+        </w:rPr>
+        <w:t>intelligence</w:t>
+      </w:r>
+      <w:proofErr w:type="spellEnd"/>
+      <w:r>
+        <w:rPr>
+          <w:rFonts w:asciiTheme="majorHAnsi" w:hAnsiTheme="majorHAnsi" w:cstheme="majorHAnsi"/>
+        </w:rPr>
+        <w:t xml:space="preserve"> </w:t>
+      </w:r>
+      <w:proofErr w:type="spellStart"/>
+      <w:r>
+        <w:rPr>
+          <w:rFonts w:asciiTheme="majorHAnsi" w:hAnsiTheme="majorHAnsi" w:cstheme="majorHAnsi"/>
+        </w:rPr>
+        <w:t>development</w:t>
+      </w:r>
+      <w:proofErr w:type="spellEnd"/>
+      <w:r>
+        <w:rPr>
+          <w:rFonts w:asciiTheme="majorHAnsi" w:hAnsiTheme="majorHAnsi" w:cstheme="majorHAnsi"/>
+        </w:rPr>
+        <w:t xml:space="preserve"> </w:t>
+      </w:r>
+      <w:proofErr w:type="spellStart"/>
+      <w:r>
+        <w:rPr>
+          <w:rFonts w:asciiTheme="majorHAnsi" w:hAnsiTheme="majorHAnsi" w:cstheme="majorHAnsi"/>
+        </w:rPr>
+        <w:t>platform</w:t>
+      </w:r>
+      <w:proofErr w:type="spellEnd"/>
+      <w:r>
+        <w:rPr>
+          <w:rFonts w:asciiTheme="majorHAnsi" w:hAnsiTheme="majorHAnsi" w:cstheme="majorHAnsi"/>
+        </w:rPr>
+        <w:t xml:space="preserve">, </w:t>
       </w:r>
       <w:proofErr w:type="spellStart"/>
       <w:r>
@@ -301,7 +2265,7 @@
 </file>
 
 <file path=word/numbering.xml><?xml version="1.0" encoding="utf-8"?>
-<w:numbering xmlns:wpc="http://schemas.microsoft.com/office/word/2010/wordprocessingCanvas" xmlns:cx="http://schemas.microsoft.com/office/drawing/2014/chartex" xmlns:cx1="http://schemas.microsoft.com/office/drawing/2015/9/8/chartex" xmlns:cx2="http://schemas.microsoft.com/office/drawing/2015/10/21/chartex" xmlns:cx3="http://schemas.microsoft.com/office/drawing/2016/5/9/chartex" xmlns:cx4="http://schemas.microsoft.com/office/drawing/2016/5/10/chartex" xmlns:cx5="http://schemas.microsoft.com/office/drawing/2016/5/11/chartex" xmlns:cx6="http://schemas.microsoft.com/office/drawing/2016/5/12/chartex" xmlns:cx7="http://schemas.microsoft.com/office/drawing/2016/5/13/chartex" xmlns:cx8="http://schemas.microsoft.com/office/drawing/2016/5/14/chartex" xmlns:mc="http://schemas.openxmlformats.org/markup-compatibility/2006" xmlns:o="urn:schemas-microsoft-com:office:office" xmlns:r="http://schemas.openxmlformats.org/officeDocument/2006/relationships" xmlns:m="http://schemas.openxmlformats.org/officeDocument/2006/math" xmlns:v="urn:schemas-microsoft-com:vml" xmlns:wp14="http://schemas.microsoft.com/office/word/2010/wordprocessingDrawing" xmlns:wp="http://schemas.openxmlformats.org/drawingml/2006/wordprocessingDrawing" xmlns:w10="urn:schemas-microsoft-com:office:word" xmlns:w="http://schemas.openxmlformats.org/wordprocessingml/2006/main" xmlns:w14="http://schemas.microsoft.com/office/word/2010/wordml" xmlns:w15="http://schemas.microsoft.com/office/word/2012/wordml" xmlns:w16se="http://schemas.microsoft.com/office/word/2015/wordml/symex" xmlns:wpg="http://schemas.microsoft.com/office/word/2010/wordprocessingGroup" xmlns:wpi="http://schemas.microsoft.com/office/word/2010/wordprocessingInk" xmlns:wne="http://schemas.microsoft.com/office/word/2006/wordml" xmlns:wps="http://schemas.microsoft.com/office/word/2010/wordprocessingShape" mc:Ignorable="w14 w15 w16se wp14">
+<w:numbering xmlns:wpc="http://schemas.microsoft.com/office/word/2010/wordprocessingCanvas" xmlns:cx="http://schemas.microsoft.com/office/drawing/2014/chartex" xmlns:cx1="http://schemas.microsoft.com/office/drawing/2015/9/8/chartex" xmlns:mc="http://schemas.openxmlformats.org/markup-compatibility/2006" xmlns:o="urn:schemas-microsoft-com:office:office" xmlns:r="http://schemas.openxmlformats.org/officeDocument/2006/relationships" xmlns:m="http://schemas.openxmlformats.org/officeDocument/2006/math" xmlns:v="urn:schemas-microsoft-com:vml" xmlns:wp14="http://schemas.microsoft.com/office/word/2010/wordprocessingDrawing" xmlns:wp="http://schemas.openxmlformats.org/drawingml/2006/wordprocessingDrawing" xmlns:w10="urn:schemas-microsoft-com:office:word" xmlns:w="http://schemas.openxmlformats.org/wordprocessingml/2006/main" xmlns:w14="http://schemas.microsoft.com/office/word/2010/wordml" xmlns:w15="http://schemas.microsoft.com/office/word/2012/wordml" xmlns:w16se="http://schemas.microsoft.com/office/word/2015/wordml/symex" xmlns:wpg="http://schemas.microsoft.com/office/word/2010/wordprocessingGroup" xmlns:wpi="http://schemas.microsoft.com/office/word/2010/wordprocessingInk" xmlns:wne="http://schemas.microsoft.com/office/word/2006/wordml" xmlns:wps="http://schemas.microsoft.com/office/word/2010/wordprocessingShape" mc:Ignorable="w14 w15 w16se wp14">
   <w:abstractNum w:abstractNumId="0" w15:restartNumberingAfterBreak="0">
     <w:nsid w:val="7BD039AB"/>
     <w:multiLevelType w:val="hybridMultilevel"/>
@@ -411,7 +2375,7 @@
       </w:pPr>
     </w:pPrDefault>
   </w:docDefaults>
-  <w:latentStyles w:defLockedState="0" w:defUIPriority="99" w:defSemiHidden="0" w:defUnhideWhenUsed="0" w:defQFormat="0" w:count="374">
+  <w:latentStyles w:defLockedState="0" w:defUIPriority="99" w:defSemiHidden="0" w:defUnhideWhenUsed="0" w:defQFormat="0" w:count="371">
     <w:lsdException w:name="Normal" w:uiPriority="0" w:qFormat="1"/>
     <w:lsdException w:name="heading 1" w:uiPriority="9" w:qFormat="1"/>
     <w:lsdException w:name="heading 2" w:semiHidden="1" w:uiPriority="9" w:unhideWhenUsed="1" w:qFormat="1"/>
@@ -783,9 +2747,6 @@
     <w:lsdException w:name="List Table 5 Dark Accent 6" w:uiPriority="50"/>
     <w:lsdException w:name="List Table 6 Colorful Accent 6" w:uiPriority="51"/>
     <w:lsdException w:name="List Table 7 Colorful Accent 6" w:uiPriority="52"/>
-    <w:lsdException w:name="Mention" w:semiHidden="1" w:unhideWhenUsed="1"/>
-    <w:lsdException w:name="Smart Hyperlink" w:semiHidden="1" w:unhideWhenUsed="1"/>
-    <w:lsdException w:name="Hashtag" w:semiHidden="1" w:unhideWhenUsed="1"/>
   </w:latentStyles>
   <w:style w:type="paragraph" w:default="1" w:styleId="Normal">
     <w:name w:val="Normal"/>

</xml_diff>